<commit_message>
New Tests and code RENAMED TO ASGN2
Renamed folder structure to Asgn2 from Asgn02 and did a whole lot more
work on DepartingTrain, still implementing tests from test concepts and
adding code afterwards.
</commit_message>
<xml_diff>
--- a/DepartingTrain tests.docx
+++ b/DepartingTrain tests.docx
@@ -204,25 +204,702 @@
           <w:color w:val="00B050"/>
         </w:rPr>
       </w:pPr>
+      <w:r>
+        <w:rPr>
+          <w:color w:val="00B050"/>
+        </w:rPr>
+        <w:t>Add Locomotive to end, check if last car is Locomotive.</w:t>
+      </w:r>
+    </w:p>
+    <w:p>
+      <w:pPr>
+        <w:pStyle w:val="ListParagraph"/>
+        <w:numPr>
+          <w:ilvl w:val="0"/>
+          <w:numId w:val="1"/>
+        </w:numPr>
+        <w:rPr>
+          <w:color w:val="00B050"/>
+        </w:rPr>
+      </w:pPr>
+      <w:r>
+        <w:rPr>
+          <w:color w:val="00B050"/>
+        </w:rPr>
+        <w:t xml:space="preserve">Add </w:t>
+      </w:r>
+      <w:proofErr w:type="spellStart"/>
+      <w:r>
+        <w:rPr>
+          <w:color w:val="00B050"/>
+        </w:rPr>
+        <w:t>PassengerCar</w:t>
+      </w:r>
+      <w:proofErr w:type="spellEnd"/>
+      <w:r>
+        <w:rPr>
+          <w:color w:val="00B050"/>
+        </w:rPr>
+        <w:t xml:space="preserve"> to end, check if last car is </w:t>
+      </w:r>
+      <w:proofErr w:type="spellStart"/>
+      <w:r>
+        <w:rPr>
+          <w:color w:val="00B050"/>
+        </w:rPr>
+        <w:t>PassengerCar</w:t>
+      </w:r>
+      <w:proofErr w:type="spellEnd"/>
+      <w:r>
+        <w:rPr>
+          <w:color w:val="00B050"/>
+        </w:rPr>
+        <w:t>.</w:t>
+      </w:r>
+    </w:p>
+    <w:p>
+      <w:pPr>
+        <w:pStyle w:val="ListParagraph"/>
+        <w:numPr>
+          <w:ilvl w:val="0"/>
+          <w:numId w:val="1"/>
+        </w:numPr>
+        <w:rPr>
+          <w:color w:val="00B050"/>
+        </w:rPr>
+      </w:pPr>
+      <w:r>
+        <w:rPr>
+          <w:color w:val="00B050"/>
+        </w:rPr>
+        <w:t xml:space="preserve">Add </w:t>
+      </w:r>
+      <w:proofErr w:type="spellStart"/>
+      <w:r>
+        <w:rPr>
+          <w:color w:val="00B050"/>
+        </w:rPr>
+        <w:t>FreightCar</w:t>
+      </w:r>
+      <w:proofErr w:type="spellEnd"/>
+      <w:r>
+        <w:rPr>
+          <w:color w:val="00B050"/>
+        </w:rPr>
+        <w:t xml:space="preserve"> to end, check if last car is </w:t>
+      </w:r>
+      <w:proofErr w:type="spellStart"/>
+      <w:r>
+        <w:rPr>
+          <w:color w:val="00B050"/>
+        </w:rPr>
+        <w:t>FreightCar</w:t>
+      </w:r>
+      <w:proofErr w:type="spellEnd"/>
+      <w:r>
+        <w:rPr>
+          <w:color w:val="00B050"/>
+        </w:rPr>
+        <w:t xml:space="preserve">. </w:t>
+      </w:r>
+    </w:p>
+    <w:p>
+      <w:pPr>
+        <w:pStyle w:val="ListParagraph"/>
+        <w:numPr>
+          <w:ilvl w:val="0"/>
+          <w:numId w:val="1"/>
+        </w:numPr>
+        <w:rPr>
+          <w:color w:val="00B050"/>
+        </w:rPr>
+      </w:pPr>
+      <w:r>
+        <w:rPr>
+          <w:color w:val="00B050"/>
+        </w:rPr>
+        <w:t xml:space="preserve">Add </w:t>
+      </w:r>
+      <w:proofErr w:type="spellStart"/>
+      <w:r>
+        <w:rPr>
+          <w:color w:val="00B050"/>
+        </w:rPr>
+        <w:t>FreightCar</w:t>
+      </w:r>
+      <w:proofErr w:type="spellEnd"/>
+      <w:r>
+        <w:rPr>
+          <w:color w:val="00B050"/>
+        </w:rPr>
+        <w:t xml:space="preserve"> to end, check if last car is </w:t>
+      </w:r>
+      <w:proofErr w:type="spellStart"/>
+      <w:r>
+        <w:rPr>
+          <w:color w:val="00B050"/>
+        </w:rPr>
+        <w:t>FreightCar</w:t>
+      </w:r>
+      <w:proofErr w:type="spellEnd"/>
+      <w:r>
+        <w:rPr>
+          <w:color w:val="00B050"/>
+        </w:rPr>
+        <w:t xml:space="preserve"> USING </w:t>
+      </w:r>
+      <w:proofErr w:type="spellStart"/>
+      <w:proofErr w:type="gramStart"/>
+      <w:r>
+        <w:rPr>
+          <w:color w:val="00B050"/>
+        </w:rPr>
+        <w:t>firstCarriage</w:t>
+      </w:r>
+      <w:proofErr w:type="spellEnd"/>
+      <w:r>
+        <w:rPr>
+          <w:color w:val="00B050"/>
+        </w:rPr>
+        <w:t>(</w:t>
+      </w:r>
+      <w:proofErr w:type="gramEnd"/>
+      <w:r>
+        <w:rPr>
+          <w:color w:val="00B050"/>
+        </w:rPr>
+        <w:t>)</w:t>
+      </w:r>
+      <w:r>
+        <w:rPr>
+          <w:color w:val="00B050"/>
+        </w:rPr>
+        <w:t xml:space="preserve">. </w:t>
+      </w:r>
+    </w:p>
+    <w:p>
+      <w:pPr>
+        <w:pStyle w:val="ListParagraph"/>
+        <w:numPr>
+          <w:ilvl w:val="0"/>
+          <w:numId w:val="1"/>
+        </w:numPr>
+        <w:rPr>
+          <w:color w:val="00B050"/>
+        </w:rPr>
+      </w:pPr>
+      <w:r>
+        <w:rPr>
+          <w:color w:val="00B050"/>
+        </w:rPr>
+        <w:t xml:space="preserve">Add null to end – </w:t>
+      </w:r>
+      <w:r>
+        <w:rPr>
+          <w:b/>
+          <w:color w:val="00B050"/>
+        </w:rPr>
+        <w:t>expect exception</w:t>
+      </w:r>
+      <w:r>
+        <w:rPr>
+          <w:b/>
+        </w:rPr>
+        <w:br/>
+      </w:r>
+      <w:r>
+        <w:t>TEST ADDING CARRIAGES IN ORDER:</w:t>
+      </w:r>
+    </w:p>
+    <w:p>
+      <w:pPr>
+        <w:pStyle w:val="ListParagraph"/>
+        <w:numPr>
+          <w:ilvl w:val="0"/>
+          <w:numId w:val="1"/>
+        </w:numPr>
+        <w:rPr>
+          <w:color w:val="00B050"/>
+        </w:rPr>
+      </w:pPr>
+      <w:r>
+        <w:rPr>
+          <w:color w:val="00B050"/>
+        </w:rPr>
+        <w:t xml:space="preserve">Locomotive, Passenger </w:t>
+      </w:r>
+    </w:p>
+    <w:p>
+      <w:pPr>
+        <w:pStyle w:val="ListParagraph"/>
+        <w:numPr>
+          <w:ilvl w:val="0"/>
+          <w:numId w:val="1"/>
+        </w:numPr>
+        <w:rPr>
+          <w:color w:val="00B050"/>
+        </w:rPr>
+      </w:pPr>
+      <w:r>
+        <w:rPr>
+          <w:color w:val="00B050"/>
+        </w:rPr>
+        <w:t xml:space="preserve">Locomotive, Passenger, Freight </w:t>
+      </w:r>
+    </w:p>
+    <w:p>
+      <w:pPr>
+        <w:pStyle w:val="ListParagraph"/>
+        <w:numPr>
+          <w:ilvl w:val="0"/>
+          <w:numId w:val="1"/>
+        </w:numPr>
+        <w:rPr>
+          <w:color w:val="00B050"/>
+        </w:rPr>
+      </w:pPr>
+      <w:r>
+        <w:rPr>
+          <w:color w:val="00B050"/>
+        </w:rPr>
+        <w:t xml:space="preserve">Locomotive, Passenger, Freight, Passenger </w:t>
+      </w:r>
+      <w:r>
+        <w:rPr>
+          <w:color w:val="00B050"/>
+        </w:rPr>
+        <w:t xml:space="preserve">– </w:t>
+      </w:r>
+      <w:r>
+        <w:rPr>
+          <w:b/>
+          <w:color w:val="00B050"/>
+        </w:rPr>
+        <w:t>expect exception</w:t>
+      </w:r>
+    </w:p>
+    <w:p>
+      <w:pPr>
+        <w:pStyle w:val="ListParagraph"/>
+        <w:numPr>
+          <w:ilvl w:val="0"/>
+          <w:numId w:val="1"/>
+        </w:numPr>
+        <w:rPr>
+          <w:color w:val="00B050"/>
+        </w:rPr>
+      </w:pPr>
+      <w:r>
+        <w:rPr>
+          <w:color w:val="00B050"/>
+        </w:rPr>
+        <w:t>Locomotive, Freight</w:t>
+      </w:r>
+    </w:p>
+    <w:p>
+      <w:pPr>
+        <w:pStyle w:val="ListParagraph"/>
+        <w:numPr>
+          <w:ilvl w:val="0"/>
+          <w:numId w:val="1"/>
+        </w:numPr>
+        <w:rPr>
+          <w:color w:val="00B050"/>
+        </w:rPr>
+      </w:pPr>
+      <w:r>
+        <w:rPr>
+          <w:color w:val="00B050"/>
+        </w:rPr>
+        <w:t xml:space="preserve">Locomotive, Freight, Passenger </w:t>
+      </w:r>
+      <w:r>
+        <w:rPr>
+          <w:color w:val="00B050"/>
+        </w:rPr>
+        <w:t xml:space="preserve">– </w:t>
+      </w:r>
+      <w:r>
+        <w:rPr>
+          <w:b/>
+          <w:color w:val="00B050"/>
+        </w:rPr>
+        <w:t>expect exception</w:t>
+      </w:r>
+    </w:p>
+    <w:p>
+      <w:pPr>
+        <w:pStyle w:val="ListParagraph"/>
+        <w:rPr>
+          <w:color w:val="00B050"/>
+        </w:rPr>
+      </w:pPr>
+    </w:p>
+    <w:p>
+      <w:pPr>
+        <w:pStyle w:val="ListParagraph"/>
+        <w:numPr>
+          <w:ilvl w:val="0"/>
+          <w:numId w:val="1"/>
+        </w:numPr>
+        <w:rPr>
+          <w:color w:val="00B050"/>
+        </w:rPr>
+      </w:pPr>
+      <w:r>
+        <w:rPr>
+          <w:color w:val="00B050"/>
+        </w:rPr>
+        <w:t xml:space="preserve">Board 0 passengers to </w:t>
+      </w:r>
+      <w:proofErr w:type="spellStart"/>
+      <w:r>
+        <w:rPr>
+          <w:color w:val="00B050"/>
+        </w:rPr>
+        <w:t>DepartingTrain</w:t>
+      </w:r>
+      <w:proofErr w:type="spellEnd"/>
+      <w:r>
+        <w:rPr>
+          <w:color w:val="00B050"/>
+        </w:rPr>
+        <w:t xml:space="preserve"> of: L, P(20)</w:t>
+      </w:r>
+    </w:p>
+    <w:p>
+      <w:pPr>
+        <w:pStyle w:val="ListParagraph"/>
+        <w:numPr>
+          <w:ilvl w:val="0"/>
+          <w:numId w:val="1"/>
+        </w:numPr>
+        <w:rPr>
+          <w:color w:val="00B050"/>
+        </w:rPr>
+      </w:pPr>
+      <w:r>
+        <w:rPr>
+          <w:color w:val="00B050"/>
+        </w:rPr>
+        <w:t xml:space="preserve">Board 10 passengers to </w:t>
+      </w:r>
+      <w:proofErr w:type="spellStart"/>
+      <w:r>
+        <w:rPr>
+          <w:color w:val="00B050"/>
+        </w:rPr>
+        <w:t>DepartingTrain</w:t>
+      </w:r>
+      <w:proofErr w:type="spellEnd"/>
+      <w:r>
+        <w:rPr>
+          <w:color w:val="00B050"/>
+        </w:rPr>
+        <w:t xml:space="preserve"> of: L, P(20)</w:t>
+      </w:r>
+    </w:p>
+    <w:p>
+      <w:pPr>
+        <w:pStyle w:val="ListParagraph"/>
+        <w:numPr>
+          <w:ilvl w:val="0"/>
+          <w:numId w:val="1"/>
+        </w:numPr>
+        <w:rPr>
+          <w:color w:val="00B050"/>
+        </w:rPr>
+      </w:pPr>
+      <w:r>
+        <w:rPr>
+          <w:color w:val="00B050"/>
+        </w:rPr>
+        <w:t xml:space="preserve">Board 10 passengers, then board 15 passengers to </w:t>
+      </w:r>
+      <w:proofErr w:type="spellStart"/>
+      <w:r>
+        <w:rPr>
+          <w:color w:val="00B050"/>
+        </w:rPr>
+        <w:t>DepartingTrain</w:t>
+      </w:r>
+      <w:proofErr w:type="spellEnd"/>
+      <w:r>
+        <w:rPr>
+          <w:color w:val="00B050"/>
+        </w:rPr>
+        <w:t xml:space="preserve"> of: L, P(20)</w:t>
+      </w:r>
       <w:bookmarkStart w:id="0" w:name="_GoBack"/>
-      <w:r>
-        <w:rPr>
-          <w:color w:val="00B050"/>
-        </w:rPr>
-        <w:t>Add Locomotive to end, check if last car is Locomotive.</w:t>
-      </w:r>
-    </w:p>
-    <w:bookmarkEnd w:id="0"/>
-    <w:p>
-      <w:pPr>
-        <w:pStyle w:val="ListParagraph"/>
-        <w:numPr>
-          <w:ilvl w:val="0"/>
-          <w:numId w:val="1"/>
-        </w:numPr>
-      </w:pPr>
-      <w:r>
-        <w:t xml:space="preserve">Add </w:t>
+      <w:bookmarkEnd w:id="0"/>
+      <w:r>
+        <w:rPr>
+          <w:color w:val="00B050"/>
+        </w:rPr>
+        <w:t>, P(15)</w:t>
+      </w:r>
+    </w:p>
+    <w:p>
+      <w:pPr>
+        <w:pStyle w:val="ListParagraph"/>
+        <w:numPr>
+          <w:ilvl w:val="0"/>
+          <w:numId w:val="1"/>
+        </w:numPr>
+        <w:rPr>
+          <w:color w:val="00B050"/>
+        </w:rPr>
+      </w:pPr>
+      <w:r>
+        <w:rPr>
+          <w:color w:val="00B050"/>
+        </w:rPr>
+        <w:t xml:space="preserve">Board 20 passengers to </w:t>
+      </w:r>
+      <w:proofErr w:type="spellStart"/>
+      <w:r>
+        <w:rPr>
+          <w:color w:val="00B050"/>
+        </w:rPr>
+        <w:t>DepartingTrain</w:t>
+      </w:r>
+      <w:proofErr w:type="spellEnd"/>
+      <w:r>
+        <w:rPr>
+          <w:color w:val="00B050"/>
+        </w:rPr>
+        <w:t xml:space="preserve"> of: L, P(20)</w:t>
+      </w:r>
+    </w:p>
+    <w:p>
+      <w:pPr>
+        <w:pStyle w:val="ListParagraph"/>
+        <w:numPr>
+          <w:ilvl w:val="0"/>
+          <w:numId w:val="1"/>
+        </w:numPr>
+        <w:rPr>
+          <w:color w:val="00B050"/>
+        </w:rPr>
+      </w:pPr>
+      <w:r>
+        <w:rPr>
+          <w:color w:val="00B050"/>
+        </w:rPr>
+        <w:t xml:space="preserve">Board 21 passengers to </w:t>
+      </w:r>
+      <w:proofErr w:type="spellStart"/>
+      <w:r>
+        <w:rPr>
+          <w:color w:val="00B050"/>
+        </w:rPr>
+        <w:t>DepartingTrain</w:t>
+      </w:r>
+      <w:proofErr w:type="spellEnd"/>
+      <w:r>
+        <w:rPr>
+          <w:color w:val="00B050"/>
+        </w:rPr>
+        <w:t xml:space="preserve"> of: L, </w:t>
+      </w:r>
+      <w:proofErr w:type="gramStart"/>
+      <w:r>
+        <w:rPr>
+          <w:color w:val="00B050"/>
+        </w:rPr>
+        <w:t>P(</w:t>
+      </w:r>
+      <w:proofErr w:type="gramEnd"/>
+      <w:r>
+        <w:rPr>
+          <w:color w:val="00B050"/>
+        </w:rPr>
+        <w:t>20)</w:t>
+      </w:r>
+      <w:r>
+        <w:rPr>
+          <w:color w:val="00B050"/>
+        </w:rPr>
+        <w:t xml:space="preserve"> 1 returned.</w:t>
+      </w:r>
+    </w:p>
+    <w:p>
+      <w:pPr>
+        <w:pStyle w:val="ListParagraph"/>
+        <w:numPr>
+          <w:ilvl w:val="0"/>
+          <w:numId w:val="1"/>
+        </w:numPr>
+        <w:rPr>
+          <w:color w:val="00B050"/>
+        </w:rPr>
+      </w:pPr>
+      <w:r>
+        <w:rPr>
+          <w:color w:val="00B050"/>
+        </w:rPr>
+        <w:t xml:space="preserve">Board -1 passengers to </w:t>
+      </w:r>
+      <w:proofErr w:type="spellStart"/>
+      <w:r>
+        <w:rPr>
+          <w:color w:val="00B050"/>
+        </w:rPr>
+        <w:t>DepartingTrain</w:t>
+      </w:r>
+      <w:proofErr w:type="spellEnd"/>
+      <w:r>
+        <w:rPr>
+          <w:color w:val="00B050"/>
+        </w:rPr>
+        <w:t xml:space="preserve"> of: L, P(20) – </w:t>
+      </w:r>
+      <w:r>
+        <w:rPr>
+          <w:b/>
+          <w:color w:val="00B050"/>
+        </w:rPr>
+        <w:t>expect exception</w:t>
+      </w:r>
+      <w:r>
+        <w:rPr>
+          <w:color w:val="00B050"/>
+        </w:rPr>
+        <w:t xml:space="preserve"> </w:t>
+      </w:r>
+    </w:p>
+    <w:p>
+      <w:pPr>
+        <w:pStyle w:val="ListParagraph"/>
+        <w:numPr>
+          <w:ilvl w:val="0"/>
+          <w:numId w:val="1"/>
+        </w:numPr>
+        <w:rPr>
+          <w:color w:val="E36C0A" w:themeColor="accent6" w:themeShade="BF"/>
+        </w:rPr>
+      </w:pPr>
+      <w:r>
+        <w:rPr>
+          <w:color w:val="E36C0A" w:themeColor="accent6" w:themeShade="BF"/>
+        </w:rPr>
+        <w:t xml:space="preserve">Board null passengers to </w:t>
+      </w:r>
+      <w:proofErr w:type="spellStart"/>
+      <w:r>
+        <w:rPr>
+          <w:color w:val="E36C0A" w:themeColor="accent6" w:themeShade="BF"/>
+        </w:rPr>
+        <w:t>DepartingTrain</w:t>
+      </w:r>
+      <w:proofErr w:type="spellEnd"/>
+      <w:r>
+        <w:rPr>
+          <w:color w:val="E36C0A" w:themeColor="accent6" w:themeShade="BF"/>
+        </w:rPr>
+        <w:t xml:space="preserve"> of: L, </w:t>
+      </w:r>
+      <w:proofErr w:type="gramStart"/>
+      <w:r>
+        <w:rPr>
+          <w:color w:val="E36C0A" w:themeColor="accent6" w:themeShade="BF"/>
+        </w:rPr>
+        <w:t>P(</w:t>
+      </w:r>
+      <w:proofErr w:type="gramEnd"/>
+      <w:r>
+        <w:rPr>
+          <w:color w:val="E36C0A" w:themeColor="accent6" w:themeShade="BF"/>
+        </w:rPr>
+        <w:t xml:space="preserve">20) – </w:t>
+      </w:r>
+      <w:r>
+        <w:rPr>
+          <w:b/>
+          <w:color w:val="E36C0A" w:themeColor="accent6" w:themeShade="BF"/>
+        </w:rPr>
+        <w:t>expect exception</w:t>
+      </w:r>
+      <w:r>
+        <w:rPr>
+          <w:b/>
+          <w:color w:val="E36C0A" w:themeColor="accent6" w:themeShade="BF"/>
+        </w:rPr>
+        <w:t xml:space="preserve"> NOT SURE IF NEED TO CHECK FOR NULL?</w:t>
+      </w:r>
+    </w:p>
+    <w:p>
+      <w:pPr>
+        <w:pStyle w:val="ListParagraph"/>
+      </w:pPr>
+    </w:p>
+    <w:p>
+      <w:pPr>
+        <w:pStyle w:val="ListParagraph"/>
+        <w:numPr>
+          <w:ilvl w:val="0"/>
+          <w:numId w:val="1"/>
+        </w:numPr>
+      </w:pPr>
+      <w:r>
+        <w:t xml:space="preserve">Add Locomotive, then call </w:t>
+      </w:r>
+      <w:proofErr w:type="spellStart"/>
+      <w:r>
+        <w:t>firstCarriage</w:t>
+      </w:r>
+      <w:proofErr w:type="spellEnd"/>
+      <w:r>
+        <w:t xml:space="preserve"> </w:t>
+      </w:r>
+      <w:r>
+        <w:t xml:space="preserve">- </w:t>
+      </w:r>
+      <w:r>
+        <w:t>should return L</w:t>
+      </w:r>
+      <w:r>
+        <w:t>ocomotive.</w:t>
+      </w:r>
+    </w:p>
+    <w:p>
+      <w:pPr>
+        <w:pStyle w:val="ListParagraph"/>
+        <w:numPr>
+          <w:ilvl w:val="0"/>
+          <w:numId w:val="1"/>
+        </w:numPr>
+      </w:pPr>
+      <w:r>
+        <w:t xml:space="preserve">Call </w:t>
+      </w:r>
+      <w:proofErr w:type="spellStart"/>
+      <w:r>
+        <w:t>firstCarriage</w:t>
+      </w:r>
+      <w:proofErr w:type="spellEnd"/>
+      <w:r>
+        <w:t xml:space="preserve"> before adding and carriages </w:t>
+      </w:r>
+      <w:r>
+        <w:t>– should return null</w:t>
+      </w:r>
+    </w:p>
+    <w:p>
+      <w:pPr>
+        <w:pStyle w:val="ListParagraph"/>
+      </w:pPr>
+    </w:p>
+    <w:p>
+      <w:pPr>
+        <w:pStyle w:val="ListParagraph"/>
+        <w:numPr>
+          <w:ilvl w:val="0"/>
+          <w:numId w:val="1"/>
+        </w:numPr>
+      </w:pPr>
+      <w:r>
+        <w:t xml:space="preserve">Add Locomotive, </w:t>
       </w:r>
       <w:proofErr w:type="spellStart"/>
       <w:r>
@@ -230,7 +907,36 @@
       </w:r>
       <w:proofErr w:type="spellEnd"/>
       <w:r>
-        <w:t xml:space="preserve"> to end, check if last car is </w:t>
+        <w:t xml:space="preserve"> and </w:t>
+      </w:r>
+      <w:proofErr w:type="spellStart"/>
+      <w:r>
+        <w:t>FreightCar</w:t>
+      </w:r>
+      <w:proofErr w:type="spellEnd"/>
+      <w:r>
+        <w:t xml:space="preserve">, then call </w:t>
+      </w:r>
+      <w:proofErr w:type="spellStart"/>
+      <w:proofErr w:type="gramStart"/>
+      <w:r>
+        <w:t>firstCarriage</w:t>
+      </w:r>
+      <w:proofErr w:type="spellEnd"/>
+      <w:r>
+        <w:t>(</w:t>
+      </w:r>
+      <w:proofErr w:type="gramEnd"/>
+      <w:r>
+        <w:t xml:space="preserve">) then </w:t>
+      </w:r>
+      <w:proofErr w:type="spellStart"/>
+      <w:r>
+        <w:t>nextCarriage</w:t>
+      </w:r>
+      <w:proofErr w:type="spellEnd"/>
+      <w:r>
+        <w:t xml:space="preserve">() -  should return the </w:t>
       </w:r>
       <w:proofErr w:type="spellStart"/>
       <w:r>
@@ -250,7 +956,15 @@
         </w:numPr>
       </w:pPr>
       <w:r>
-        <w:t xml:space="preserve">Add </w:t>
+        <w:t xml:space="preserve">Add Locomotive, </w:t>
+      </w:r>
+      <w:proofErr w:type="spellStart"/>
+      <w:r>
+        <w:t>PassengerCar</w:t>
+      </w:r>
+      <w:proofErr w:type="spellEnd"/>
+      <w:r>
+        <w:t xml:space="preserve"> and </w:t>
       </w:r>
       <w:proofErr w:type="spellStart"/>
       <w:r>
@@ -258,54 +972,126 @@
       </w:r>
       <w:proofErr w:type="spellEnd"/>
       <w:r>
-        <w:t xml:space="preserve"> to end, check if last car is </w:t>
-      </w:r>
-      <w:proofErr w:type="spellStart"/>
-      <w:r>
-        <w:t>FreightCar</w:t>
-      </w:r>
-      <w:proofErr w:type="spellEnd"/>
-      <w:r>
-        <w:t xml:space="preserve">. </w:t>
-      </w:r>
-    </w:p>
-    <w:p>
-      <w:pPr>
-        <w:pStyle w:val="ListParagraph"/>
-        <w:numPr>
-          <w:ilvl w:val="0"/>
-          <w:numId w:val="1"/>
-        </w:numPr>
-      </w:pPr>
-      <w:r>
-        <w:t xml:space="preserve">Add null to end – </w:t>
-      </w:r>
-      <w:r>
-        <w:rPr>
-          <w:b/>
-        </w:rPr>
-        <w:t>expect exception</w:t>
-      </w:r>
-      <w:r>
-        <w:rPr>
-          <w:b/>
-        </w:rPr>
-        <w:br/>
-      </w:r>
-      <w:r>
-        <w:t>TEST ADDING CARRIAGES IN ORDER:</w:t>
-      </w:r>
-    </w:p>
-    <w:p>
-      <w:pPr>
-        <w:pStyle w:val="ListParagraph"/>
-        <w:numPr>
-          <w:ilvl w:val="0"/>
-          <w:numId w:val="1"/>
-        </w:numPr>
-      </w:pPr>
-      <w:r>
-        <w:t>Locomotive, Passenger</w:t>
+        <w:t xml:space="preserve">, then call </w:t>
+      </w:r>
+      <w:proofErr w:type="spellStart"/>
+      <w:proofErr w:type="gramStart"/>
+      <w:r>
+        <w:t>nextCarriage</w:t>
+      </w:r>
+      <w:proofErr w:type="spellEnd"/>
+      <w:r>
+        <w:t>(</w:t>
+      </w:r>
+      <w:proofErr w:type="gramEnd"/>
+      <w:r>
+        <w:t xml:space="preserve">) without calling </w:t>
+      </w:r>
+      <w:proofErr w:type="spellStart"/>
+      <w:r>
+        <w:t>firstCarriage</w:t>
+      </w:r>
+      <w:proofErr w:type="spellEnd"/>
+      <w:r>
+        <w:t xml:space="preserve">() or </w:t>
+      </w:r>
+      <w:proofErr w:type="spellStart"/>
+      <w:r>
+        <w:t>nextCarriage</w:t>
+      </w:r>
+      <w:proofErr w:type="spellEnd"/>
+      <w:r>
+        <w:t xml:space="preserve">() before – should return Locomotive == </w:t>
+      </w:r>
+      <w:proofErr w:type="spellStart"/>
+      <w:r>
+        <w:t>firstCarriage</w:t>
+      </w:r>
+      <w:proofErr w:type="spellEnd"/>
+      <w:r>
+        <w:t>().</w:t>
+      </w:r>
+    </w:p>
+    <w:p>
+      <w:pPr>
+        <w:pStyle w:val="ListParagraph"/>
+        <w:numPr>
+          <w:ilvl w:val="0"/>
+          <w:numId w:val="1"/>
+        </w:numPr>
+      </w:pPr>
+      <w:r>
+        <w:t>C</w:t>
+      </w:r>
+      <w:r>
+        <w:t xml:space="preserve">all </w:t>
+      </w:r>
+      <w:proofErr w:type="spellStart"/>
+      <w:proofErr w:type="gramStart"/>
+      <w:r>
+        <w:t>nextCarriage</w:t>
+      </w:r>
+      <w:proofErr w:type="spellEnd"/>
+      <w:r>
+        <w:t>(</w:t>
+      </w:r>
+      <w:proofErr w:type="gramEnd"/>
+      <w:r>
+        <w:t xml:space="preserve">) without adding any carriages or calling </w:t>
+      </w:r>
+      <w:proofErr w:type="spellStart"/>
+      <w:r>
+        <w:t>firstCarriage</w:t>
+      </w:r>
+      <w:proofErr w:type="spellEnd"/>
+      <w:r>
+        <w:t xml:space="preserve">() or </w:t>
+      </w:r>
+      <w:proofErr w:type="spellStart"/>
+      <w:r>
+        <w:t>nextCarriage</w:t>
+      </w:r>
+      <w:proofErr w:type="spellEnd"/>
+      <w:r>
+        <w:t>() before – should return null.</w:t>
+      </w:r>
+    </w:p>
+    <w:p>
+      <w:pPr>
+        <w:pStyle w:val="ListParagraph"/>
+      </w:pPr>
+    </w:p>
+    <w:p>
+      <w:pPr>
+        <w:pStyle w:val="ListParagraph"/>
+        <w:numPr>
+          <w:ilvl w:val="0"/>
+          <w:numId w:val="1"/>
+        </w:numPr>
+      </w:pPr>
+      <w:r>
+        <w:t xml:space="preserve">Add Locomotive, </w:t>
+      </w:r>
+      <w:proofErr w:type="spellStart"/>
+      <w:r>
+        <w:t>PassengerCar</w:t>
+      </w:r>
+      <w:proofErr w:type="spellEnd"/>
+      <w:r>
+        <w:t xml:space="preserve"> and call </w:t>
+      </w:r>
+      <w:proofErr w:type="spellStart"/>
+      <w:proofErr w:type="gramStart"/>
+      <w:r>
+        <w:t>numberOnBoard</w:t>
+      </w:r>
+      <w:proofErr w:type="spellEnd"/>
+      <w:r>
+        <w:t>(</w:t>
+      </w:r>
+      <w:proofErr w:type="gramEnd"/>
+      <w:r>
+        <w:t>) before adding any passengers to any carriage on the train – should return 0.</w:t>
       </w:r>
       <w:r>
         <w:t xml:space="preserve"> </w:t>
@@ -320,7 +1106,28 @@
         </w:numPr>
       </w:pPr>
       <w:r>
-        <w:t>Locomotive, Passenger, Freight</w:t>
+        <w:t xml:space="preserve">Add Locomotive, </w:t>
+      </w:r>
+      <w:proofErr w:type="spellStart"/>
+      <w:r>
+        <w:t>PassengerCar</w:t>
+      </w:r>
+      <w:proofErr w:type="spellEnd"/>
+      <w:r>
+        <w:t xml:space="preserve">, board 10 people on and call </w:t>
+      </w:r>
+      <w:proofErr w:type="spellStart"/>
+      <w:proofErr w:type="gramStart"/>
+      <w:r>
+        <w:t>numberOnBoard</w:t>
+      </w:r>
+      <w:proofErr w:type="spellEnd"/>
+      <w:r>
+        <w:t>(</w:t>
+      </w:r>
+      <w:proofErr w:type="gramEnd"/>
+      <w:r>
+        <w:t>) – should return 10.</w:t>
       </w:r>
       <w:r>
         <w:t xml:space="preserve"> </w:t>
@@ -335,163 +1142,67 @@
         </w:numPr>
       </w:pPr>
       <w:r>
-        <w:t xml:space="preserve">Locomotive, Passenger, Freight, Passenger </w:t>
-      </w:r>
-      <w:r>
-        <w:t xml:space="preserve">– </w:t>
-      </w:r>
-      <w:r>
-        <w:rPr>
-          <w:b/>
-        </w:rPr>
-        <w:t>expect exception</w:t>
-      </w:r>
-    </w:p>
-    <w:p>
-      <w:pPr>
-        <w:pStyle w:val="ListParagraph"/>
-        <w:numPr>
-          <w:ilvl w:val="0"/>
-          <w:numId w:val="1"/>
-        </w:numPr>
-      </w:pPr>
-      <w:r>
-        <w:t>Locomotive, Freight</w:t>
-      </w:r>
-    </w:p>
-    <w:p>
-      <w:pPr>
-        <w:pStyle w:val="ListParagraph"/>
-        <w:numPr>
-          <w:ilvl w:val="0"/>
-          <w:numId w:val="1"/>
-        </w:numPr>
-      </w:pPr>
-      <w:r>
-        <w:t xml:space="preserve">Locomotive, Freight, Passenger </w:t>
-      </w:r>
-      <w:r>
-        <w:t xml:space="preserve">– </w:t>
-      </w:r>
-      <w:r>
-        <w:rPr>
-          <w:b/>
-        </w:rPr>
-        <w:t>expect exception</w:t>
-      </w:r>
-    </w:p>
-    <w:p>
-      <w:pPr>
-        <w:pStyle w:val="ListParagraph"/>
-      </w:pPr>
-    </w:p>
-    <w:p>
-      <w:pPr>
-        <w:pStyle w:val="ListParagraph"/>
-        <w:numPr>
-          <w:ilvl w:val="0"/>
-          <w:numId w:val="1"/>
-        </w:numPr>
-      </w:pPr>
-      <w:r>
-        <w:t xml:space="preserve">Board 0 passengers to </w:t>
-      </w:r>
-      <w:proofErr w:type="spellStart"/>
-      <w:r>
-        <w:t>DepartingTrain</w:t>
-      </w:r>
-      <w:proofErr w:type="spellEnd"/>
-      <w:r>
-        <w:t xml:space="preserve"> of: L, P(20)</w:t>
-      </w:r>
-    </w:p>
-    <w:p>
-      <w:pPr>
-        <w:pStyle w:val="ListParagraph"/>
-        <w:numPr>
-          <w:ilvl w:val="0"/>
-          <w:numId w:val="1"/>
-        </w:numPr>
-      </w:pPr>
-      <w:r>
-        <w:t xml:space="preserve">Board 10 passengers to </w:t>
-      </w:r>
-      <w:proofErr w:type="spellStart"/>
-      <w:r>
-        <w:t>DepartingTrain</w:t>
-      </w:r>
-      <w:proofErr w:type="spellEnd"/>
-      <w:r>
-        <w:t xml:space="preserve"> of: L, P(20)</w:t>
-      </w:r>
-    </w:p>
-    <w:p>
-      <w:pPr>
-        <w:pStyle w:val="ListParagraph"/>
-        <w:numPr>
-          <w:ilvl w:val="0"/>
-          <w:numId w:val="1"/>
-        </w:numPr>
-      </w:pPr>
-      <w:r>
-        <w:t xml:space="preserve">Board 10 passengers, then board 15 passengers to </w:t>
-      </w:r>
-      <w:proofErr w:type="spellStart"/>
-      <w:r>
-        <w:t>DepartingTrain</w:t>
-      </w:r>
-      <w:proofErr w:type="spellEnd"/>
-      <w:r>
-        <w:t xml:space="preserve"> of: L, P(20), P(15)</w:t>
-      </w:r>
-    </w:p>
-    <w:p>
-      <w:pPr>
-        <w:pStyle w:val="ListParagraph"/>
-        <w:numPr>
-          <w:ilvl w:val="0"/>
-          <w:numId w:val="1"/>
-        </w:numPr>
-      </w:pPr>
-      <w:r>
-        <w:t xml:space="preserve">Board 20 passengers to </w:t>
-      </w:r>
-      <w:proofErr w:type="spellStart"/>
-      <w:r>
-        <w:t>DepartingTrain</w:t>
-      </w:r>
-      <w:proofErr w:type="spellEnd"/>
-      <w:r>
-        <w:t xml:space="preserve"> of: L, P(20)</w:t>
-      </w:r>
-    </w:p>
-    <w:p>
-      <w:pPr>
-        <w:pStyle w:val="ListParagraph"/>
-        <w:numPr>
-          <w:ilvl w:val="0"/>
-          <w:numId w:val="1"/>
-        </w:numPr>
-      </w:pPr>
-      <w:r>
-        <w:t xml:space="preserve">Board 21 passengers to </w:t>
-      </w:r>
-      <w:proofErr w:type="spellStart"/>
-      <w:r>
-        <w:t>DepartingTrain</w:t>
-      </w:r>
-      <w:proofErr w:type="spellEnd"/>
-      <w:r>
-        <w:t xml:space="preserve"> of: L, P(20)</w:t>
-      </w:r>
-      <w:r>
-        <w:t xml:space="preserve"> – </w:t>
-      </w:r>
-      <w:r>
-        <w:rPr>
-          <w:b/>
-        </w:rPr>
-        <w:t>expect exception</w:t>
+        <w:t xml:space="preserve">Add Locomotive, </w:t>
+      </w:r>
+      <w:proofErr w:type="spellStart"/>
+      <w:r>
+        <w:t>PassengerCar</w:t>
+      </w:r>
+      <w:proofErr w:type="spellEnd"/>
+      <w:r>
+        <w:t xml:space="preserve">, board 10 people on, then board another 10 people on and call </w:t>
+      </w:r>
+      <w:proofErr w:type="spellStart"/>
+      <w:proofErr w:type="gramStart"/>
+      <w:r>
+        <w:t>numberOnBoard</w:t>
+      </w:r>
+      <w:proofErr w:type="spellEnd"/>
+      <w:r>
+        <w:t>(</w:t>
+      </w:r>
+      <w:proofErr w:type="gramEnd"/>
+      <w:r>
+        <w:t>) – should return 20.</w:t>
+      </w:r>
+    </w:p>
+    <w:p>
+      <w:pPr>
+        <w:pStyle w:val="ListParagraph"/>
+      </w:pPr>
+    </w:p>
+    <w:p>
+      <w:pPr>
+        <w:pStyle w:val="ListParagraph"/>
+        <w:numPr>
+          <w:ilvl w:val="0"/>
+          <w:numId w:val="1"/>
+        </w:numPr>
+      </w:pPr>
+      <w:r>
+        <w:lastRenderedPageBreak/>
+        <w:t xml:space="preserve">Add Locomotive, </w:t>
+      </w:r>
+      <w:proofErr w:type="spellStart"/>
+      <w:r>
+        <w:t>PassengerCar</w:t>
+      </w:r>
+      <w:proofErr w:type="spellEnd"/>
+      <w:r>
+        <w:t xml:space="preserve"> with 20 seats and call </w:t>
+      </w:r>
+      <w:proofErr w:type="spellStart"/>
+      <w:proofErr w:type="gramStart"/>
+      <w:r>
+        <w:t>numberOnBoard</w:t>
+      </w:r>
+      <w:proofErr w:type="spellEnd"/>
+      <w:r>
+        <w:t>(</w:t>
+      </w:r>
+      <w:proofErr w:type="gramEnd"/>
+      <w:r>
+        <w:t>) – should return 20.</w:t>
       </w:r>
       <w:r>
         <w:t xml:space="preserve"> </w:t>
@@ -506,123 +1217,6 @@
         </w:numPr>
       </w:pPr>
       <w:r>
-        <w:t xml:space="preserve">Board -1 passengers to </w:t>
-      </w:r>
-      <w:proofErr w:type="spellStart"/>
-      <w:r>
-        <w:t>DepartingTrain</w:t>
-      </w:r>
-      <w:proofErr w:type="spellEnd"/>
-      <w:r>
-        <w:t xml:space="preserve"> of: L, P(20) – </w:t>
-      </w:r>
-      <w:r>
-        <w:rPr>
-          <w:b/>
-        </w:rPr>
-        <w:t>expect exception</w:t>
-      </w:r>
-      <w:r>
-        <w:t xml:space="preserve"> </w:t>
-      </w:r>
-    </w:p>
-    <w:p>
-      <w:pPr>
-        <w:pStyle w:val="ListParagraph"/>
-        <w:numPr>
-          <w:ilvl w:val="0"/>
-          <w:numId w:val="1"/>
-        </w:numPr>
-      </w:pPr>
-      <w:r>
-        <w:t xml:space="preserve">Board null passengers to </w:t>
-      </w:r>
-      <w:proofErr w:type="spellStart"/>
-      <w:r>
-        <w:t>DepartingTrain</w:t>
-      </w:r>
-      <w:proofErr w:type="spellEnd"/>
-      <w:r>
-        <w:t xml:space="preserve"> of: L, P(20) – </w:t>
-      </w:r>
-      <w:r>
-        <w:rPr>
-          <w:b/>
-        </w:rPr>
-        <w:t>expect exception</w:t>
-      </w:r>
-    </w:p>
-    <w:p>
-      <w:pPr>
-        <w:pStyle w:val="ListParagraph"/>
-      </w:pPr>
-    </w:p>
-    <w:p>
-      <w:pPr>
-        <w:pStyle w:val="ListParagraph"/>
-        <w:numPr>
-          <w:ilvl w:val="0"/>
-          <w:numId w:val="1"/>
-        </w:numPr>
-      </w:pPr>
-      <w:r>
-        <w:t xml:space="preserve">Add Locomotive, then call </w:t>
-      </w:r>
-      <w:proofErr w:type="spellStart"/>
-      <w:r>
-        <w:t>firstCarriage</w:t>
-      </w:r>
-      <w:proofErr w:type="spellEnd"/>
-      <w:r>
-        <w:t xml:space="preserve"> </w:t>
-      </w:r>
-      <w:r>
-        <w:t xml:space="preserve">- </w:t>
-      </w:r>
-      <w:r>
-        <w:t>should return L</w:t>
-      </w:r>
-      <w:r>
-        <w:t>ocomotive.</w:t>
-      </w:r>
-    </w:p>
-    <w:p>
-      <w:pPr>
-        <w:pStyle w:val="ListParagraph"/>
-        <w:numPr>
-          <w:ilvl w:val="0"/>
-          <w:numId w:val="1"/>
-        </w:numPr>
-      </w:pPr>
-      <w:r>
-        <w:t xml:space="preserve">Call </w:t>
-      </w:r>
-      <w:proofErr w:type="spellStart"/>
-      <w:r>
-        <w:t>firstCarriage</w:t>
-      </w:r>
-      <w:proofErr w:type="spellEnd"/>
-      <w:r>
-        <w:t xml:space="preserve"> before adding and carriages </w:t>
-      </w:r>
-      <w:r>
-        <w:t>– should return null</w:t>
-      </w:r>
-    </w:p>
-    <w:p>
-      <w:pPr>
-        <w:pStyle w:val="ListParagraph"/>
-      </w:pPr>
-    </w:p>
-    <w:p>
-      <w:pPr>
-        <w:pStyle w:val="ListParagraph"/>
-        <w:numPr>
-          <w:ilvl w:val="0"/>
-          <w:numId w:val="1"/>
-        </w:numPr>
-      </w:pPr>
-      <w:r>
         <w:t xml:space="preserve">Add Locomotive, </w:t>
       </w:r>
       <w:proofErr w:type="spellStart"/>
@@ -631,20 +1225,12 @@
       </w:r>
       <w:proofErr w:type="spellEnd"/>
       <w:r>
-        <w:t xml:space="preserve"> and </w:t>
-      </w:r>
-      <w:proofErr w:type="spellStart"/>
-      <w:r>
-        <w:t>FreightCar</w:t>
-      </w:r>
-      <w:proofErr w:type="spellEnd"/>
-      <w:r>
-        <w:t xml:space="preserve">, then call </w:t>
+        <w:t xml:space="preserve"> with 0 seats and call </w:t>
       </w:r>
       <w:proofErr w:type="spellStart"/>
       <w:proofErr w:type="gramStart"/>
       <w:r>
-        <w:t>firstCarriage</w:t>
+        <w:t>numberOnBoard</w:t>
       </w:r>
       <w:proofErr w:type="spellEnd"/>
       <w:r>
@@ -652,315 +1238,6 @@
       </w:r>
       <w:proofErr w:type="gramEnd"/>
       <w:r>
-        <w:t xml:space="preserve">) then </w:t>
-      </w:r>
-      <w:proofErr w:type="spellStart"/>
-      <w:r>
-        <w:t>nextCarriage</w:t>
-      </w:r>
-      <w:proofErr w:type="spellEnd"/>
-      <w:r>
-        <w:t xml:space="preserve">() -  should return the </w:t>
-      </w:r>
-      <w:proofErr w:type="spellStart"/>
-      <w:r>
-        <w:t>PassengerCar</w:t>
-      </w:r>
-      <w:proofErr w:type="spellEnd"/>
-      <w:r>
-        <w:t>.</w:t>
-      </w:r>
-    </w:p>
-    <w:p>
-      <w:pPr>
-        <w:pStyle w:val="ListParagraph"/>
-        <w:numPr>
-          <w:ilvl w:val="0"/>
-          <w:numId w:val="1"/>
-        </w:numPr>
-      </w:pPr>
-      <w:r>
-        <w:t xml:space="preserve">Add Locomotive, </w:t>
-      </w:r>
-      <w:proofErr w:type="spellStart"/>
-      <w:r>
-        <w:t>PassengerCar</w:t>
-      </w:r>
-      <w:proofErr w:type="spellEnd"/>
-      <w:r>
-        <w:t xml:space="preserve"> and </w:t>
-      </w:r>
-      <w:proofErr w:type="spellStart"/>
-      <w:r>
-        <w:t>FreightCar</w:t>
-      </w:r>
-      <w:proofErr w:type="spellEnd"/>
-      <w:r>
-        <w:t xml:space="preserve">, then call </w:t>
-      </w:r>
-      <w:proofErr w:type="spellStart"/>
-      <w:proofErr w:type="gramStart"/>
-      <w:r>
-        <w:t>nextCarriage</w:t>
-      </w:r>
-      <w:proofErr w:type="spellEnd"/>
-      <w:r>
-        <w:t>(</w:t>
-      </w:r>
-      <w:proofErr w:type="gramEnd"/>
-      <w:r>
-        <w:t xml:space="preserve">) without calling </w:t>
-      </w:r>
-      <w:proofErr w:type="spellStart"/>
-      <w:r>
-        <w:t>firstCarriage</w:t>
-      </w:r>
-      <w:proofErr w:type="spellEnd"/>
-      <w:r>
-        <w:t xml:space="preserve">() or </w:t>
-      </w:r>
-      <w:proofErr w:type="spellStart"/>
-      <w:r>
-        <w:t>nextCarriage</w:t>
-      </w:r>
-      <w:proofErr w:type="spellEnd"/>
-      <w:r>
-        <w:t xml:space="preserve">() before – should return Locomotive == </w:t>
-      </w:r>
-      <w:proofErr w:type="spellStart"/>
-      <w:r>
-        <w:t>firstCarriage</w:t>
-      </w:r>
-      <w:proofErr w:type="spellEnd"/>
-      <w:r>
-        <w:t>().</w:t>
-      </w:r>
-    </w:p>
-    <w:p>
-      <w:pPr>
-        <w:pStyle w:val="ListParagraph"/>
-        <w:numPr>
-          <w:ilvl w:val="0"/>
-          <w:numId w:val="1"/>
-        </w:numPr>
-      </w:pPr>
-      <w:r>
-        <w:t>C</w:t>
-      </w:r>
-      <w:r>
-        <w:t xml:space="preserve">all </w:t>
-      </w:r>
-      <w:proofErr w:type="spellStart"/>
-      <w:proofErr w:type="gramStart"/>
-      <w:r>
-        <w:t>nextCarriage</w:t>
-      </w:r>
-      <w:proofErr w:type="spellEnd"/>
-      <w:r>
-        <w:t>(</w:t>
-      </w:r>
-      <w:proofErr w:type="gramEnd"/>
-      <w:r>
-        <w:t xml:space="preserve">) without adding any carriages or calling </w:t>
-      </w:r>
-      <w:proofErr w:type="spellStart"/>
-      <w:r>
-        <w:t>firstCarriage</w:t>
-      </w:r>
-      <w:proofErr w:type="spellEnd"/>
-      <w:r>
-        <w:t xml:space="preserve">() or </w:t>
-      </w:r>
-      <w:proofErr w:type="spellStart"/>
-      <w:r>
-        <w:t>nextCarriage</w:t>
-      </w:r>
-      <w:proofErr w:type="spellEnd"/>
-      <w:r>
-        <w:t>() before – should return null.</w:t>
-      </w:r>
-    </w:p>
-    <w:p>
-      <w:pPr>
-        <w:pStyle w:val="ListParagraph"/>
-      </w:pPr>
-    </w:p>
-    <w:p>
-      <w:pPr>
-        <w:pStyle w:val="ListParagraph"/>
-        <w:numPr>
-          <w:ilvl w:val="0"/>
-          <w:numId w:val="1"/>
-        </w:numPr>
-      </w:pPr>
-      <w:r>
-        <w:t xml:space="preserve">Add Locomotive, </w:t>
-      </w:r>
-      <w:proofErr w:type="spellStart"/>
-      <w:r>
-        <w:t>PassengerCar</w:t>
-      </w:r>
-      <w:proofErr w:type="spellEnd"/>
-      <w:r>
-        <w:t xml:space="preserve"> and call </w:t>
-      </w:r>
-      <w:proofErr w:type="spellStart"/>
-      <w:proofErr w:type="gramStart"/>
-      <w:r>
-        <w:t>numberOnBoard</w:t>
-      </w:r>
-      <w:proofErr w:type="spellEnd"/>
-      <w:r>
-        <w:t>(</w:t>
-      </w:r>
-      <w:proofErr w:type="gramEnd"/>
-      <w:r>
-        <w:t>) before adding any passengers to any carriage on the train – should return 0.</w:t>
-      </w:r>
-      <w:r>
-        <w:t xml:space="preserve"> </w:t>
-      </w:r>
-    </w:p>
-    <w:p>
-      <w:pPr>
-        <w:pStyle w:val="ListParagraph"/>
-        <w:numPr>
-          <w:ilvl w:val="0"/>
-          <w:numId w:val="1"/>
-        </w:numPr>
-      </w:pPr>
-      <w:r>
-        <w:t xml:space="preserve">Add Locomotive, </w:t>
-      </w:r>
-      <w:proofErr w:type="spellStart"/>
-      <w:r>
-        <w:t>PassengerCar</w:t>
-      </w:r>
-      <w:proofErr w:type="spellEnd"/>
-      <w:r>
-        <w:t xml:space="preserve">, board 10 people on and call </w:t>
-      </w:r>
-      <w:proofErr w:type="spellStart"/>
-      <w:proofErr w:type="gramStart"/>
-      <w:r>
-        <w:t>numberOnBoard</w:t>
-      </w:r>
-      <w:proofErr w:type="spellEnd"/>
-      <w:r>
-        <w:t>(</w:t>
-      </w:r>
-      <w:proofErr w:type="gramEnd"/>
-      <w:r>
-        <w:t>) – should return 10.</w:t>
-      </w:r>
-      <w:r>
-        <w:t xml:space="preserve"> </w:t>
-      </w:r>
-    </w:p>
-    <w:p>
-      <w:pPr>
-        <w:pStyle w:val="ListParagraph"/>
-        <w:numPr>
-          <w:ilvl w:val="0"/>
-          <w:numId w:val="1"/>
-        </w:numPr>
-      </w:pPr>
-      <w:r>
-        <w:t xml:space="preserve">Add Locomotive, </w:t>
-      </w:r>
-      <w:proofErr w:type="spellStart"/>
-      <w:r>
-        <w:t>PassengerCar</w:t>
-      </w:r>
-      <w:proofErr w:type="spellEnd"/>
-      <w:r>
-        <w:t xml:space="preserve">, board 10 people on, then board another 10 people on and call </w:t>
-      </w:r>
-      <w:proofErr w:type="spellStart"/>
-      <w:proofErr w:type="gramStart"/>
-      <w:r>
-        <w:t>numberOnBoard</w:t>
-      </w:r>
-      <w:proofErr w:type="spellEnd"/>
-      <w:r>
-        <w:t>(</w:t>
-      </w:r>
-      <w:proofErr w:type="gramEnd"/>
-      <w:r>
-        <w:t>) – should return 20.</w:t>
-      </w:r>
-    </w:p>
-    <w:p>
-      <w:pPr>
-        <w:pStyle w:val="ListParagraph"/>
-      </w:pPr>
-    </w:p>
-    <w:p>
-      <w:pPr>
-        <w:pStyle w:val="ListParagraph"/>
-        <w:numPr>
-          <w:ilvl w:val="0"/>
-          <w:numId w:val="1"/>
-        </w:numPr>
-      </w:pPr>
-      <w:r>
-        <w:t xml:space="preserve">Add Locomotive, </w:t>
-      </w:r>
-      <w:proofErr w:type="spellStart"/>
-      <w:r>
-        <w:t>PassengerCar</w:t>
-      </w:r>
-      <w:proofErr w:type="spellEnd"/>
-      <w:r>
-        <w:t xml:space="preserve"> with 20 seats and call </w:t>
-      </w:r>
-      <w:proofErr w:type="spellStart"/>
-      <w:proofErr w:type="gramStart"/>
-      <w:r>
-        <w:t>numberOnBoard</w:t>
-      </w:r>
-      <w:proofErr w:type="spellEnd"/>
-      <w:r>
-        <w:t>(</w:t>
-      </w:r>
-      <w:proofErr w:type="gramEnd"/>
-      <w:r>
-        <w:t>) – should return 20.</w:t>
-      </w:r>
-      <w:r>
-        <w:t xml:space="preserve"> </w:t>
-      </w:r>
-    </w:p>
-    <w:p>
-      <w:pPr>
-        <w:pStyle w:val="ListParagraph"/>
-        <w:numPr>
-          <w:ilvl w:val="0"/>
-          <w:numId w:val="1"/>
-        </w:numPr>
-      </w:pPr>
-      <w:r>
-        <w:t xml:space="preserve">Add Locomotive, </w:t>
-      </w:r>
-      <w:proofErr w:type="spellStart"/>
-      <w:r>
-        <w:t>PassengerCar</w:t>
-      </w:r>
-      <w:proofErr w:type="spellEnd"/>
-      <w:r>
-        <w:t xml:space="preserve"> with 0 seats and call </w:t>
-      </w:r>
-      <w:proofErr w:type="spellStart"/>
-      <w:proofErr w:type="gramStart"/>
-      <w:r>
-        <w:t>numberOnBoard</w:t>
-      </w:r>
-      <w:proofErr w:type="spellEnd"/>
-      <w:r>
-        <w:t>(</w:t>
-      </w:r>
-      <w:proofErr w:type="gramEnd"/>
-      <w:r>
         <w:t>) – should return 0.</w:t>
       </w:r>
     </w:p>
@@ -973,7 +1250,6 @@
         </w:numPr>
       </w:pPr>
       <w:r>
-        <w:lastRenderedPageBreak/>
         <w:t xml:space="preserve">Add Locomotive, </w:t>
       </w:r>
       <w:proofErr w:type="spellStart"/>

</xml_diff>

<commit_message>
Added test cases to DepTrain Class and finalised methods.
</commit_message>
<xml_diff>
--- a/DepartingTrain tests.docx
+++ b/DepartingTrain tests.docx
@@ -628,650 +628,811 @@
         <w:rPr>
           <w:color w:val="00B050"/>
         </w:rPr>
+        <w:t xml:space="preserve"> of: L, P(20), P(15)</w:t>
+      </w:r>
+    </w:p>
+    <w:p>
+      <w:pPr>
+        <w:pStyle w:val="ListParagraph"/>
+        <w:numPr>
+          <w:ilvl w:val="0"/>
+          <w:numId w:val="1"/>
+        </w:numPr>
+        <w:rPr>
+          <w:color w:val="00B050"/>
+        </w:rPr>
+      </w:pPr>
+      <w:r>
+        <w:rPr>
+          <w:color w:val="00B050"/>
+        </w:rPr>
+        <w:t xml:space="preserve">Board 20 passengers to </w:t>
+      </w:r>
+      <w:proofErr w:type="spellStart"/>
+      <w:r>
+        <w:rPr>
+          <w:color w:val="00B050"/>
+        </w:rPr>
+        <w:t>DepartingTrain</w:t>
+      </w:r>
+      <w:proofErr w:type="spellEnd"/>
+      <w:r>
+        <w:rPr>
+          <w:color w:val="00B050"/>
+        </w:rPr>
         <w:t xml:space="preserve"> of: L, P(20)</w:t>
+      </w:r>
+    </w:p>
+    <w:p>
+      <w:pPr>
+        <w:pStyle w:val="ListParagraph"/>
+        <w:numPr>
+          <w:ilvl w:val="0"/>
+          <w:numId w:val="1"/>
+        </w:numPr>
+        <w:rPr>
+          <w:color w:val="00B050"/>
+        </w:rPr>
+      </w:pPr>
+      <w:r>
+        <w:rPr>
+          <w:color w:val="00B050"/>
+        </w:rPr>
+        <w:t xml:space="preserve">Board 21 passengers to </w:t>
+      </w:r>
+      <w:proofErr w:type="spellStart"/>
+      <w:r>
+        <w:rPr>
+          <w:color w:val="00B050"/>
+        </w:rPr>
+        <w:t>DepartingTrain</w:t>
+      </w:r>
+      <w:proofErr w:type="spellEnd"/>
+      <w:r>
+        <w:rPr>
+          <w:color w:val="00B050"/>
+        </w:rPr>
+        <w:t xml:space="preserve"> of: L, </w:t>
+      </w:r>
+      <w:proofErr w:type="gramStart"/>
+      <w:r>
+        <w:rPr>
+          <w:color w:val="00B050"/>
+        </w:rPr>
+        <w:t>P(</w:t>
+      </w:r>
+      <w:proofErr w:type="gramEnd"/>
+      <w:r>
+        <w:rPr>
+          <w:color w:val="00B050"/>
+        </w:rPr>
+        <w:t>20)</w:t>
+      </w:r>
+      <w:r>
+        <w:rPr>
+          <w:color w:val="00B050"/>
+        </w:rPr>
+        <w:t xml:space="preserve"> 1 returned.</w:t>
+      </w:r>
+    </w:p>
+    <w:p>
+      <w:pPr>
+        <w:pStyle w:val="ListParagraph"/>
+        <w:numPr>
+          <w:ilvl w:val="0"/>
+          <w:numId w:val="1"/>
+        </w:numPr>
+      </w:pPr>
+      <w:r>
+        <w:rPr>
+          <w:color w:val="00B050"/>
+        </w:rPr>
+        <w:t xml:space="preserve">Board -1 passengers to </w:t>
+      </w:r>
+      <w:proofErr w:type="spellStart"/>
+      <w:r>
+        <w:rPr>
+          <w:color w:val="00B050"/>
+        </w:rPr>
+        <w:t>DepartingTrain</w:t>
+      </w:r>
+      <w:proofErr w:type="spellEnd"/>
+      <w:r>
+        <w:rPr>
+          <w:color w:val="00B050"/>
+        </w:rPr>
+        <w:t xml:space="preserve"> of: L, P(20) – </w:t>
+      </w:r>
+      <w:r>
+        <w:rPr>
+          <w:b/>
+          <w:color w:val="00B050"/>
+        </w:rPr>
+        <w:t>expect exception</w:t>
+      </w:r>
+      <w:r>
+        <w:rPr>
+          <w:color w:val="00B050"/>
+        </w:rPr>
+        <w:t xml:space="preserve"> </w:t>
+      </w:r>
+    </w:p>
+    <w:p>
+      <w:pPr>
+        <w:pStyle w:val="ListParagraph"/>
+        <w:rPr>
+          <w:color w:val="00B050"/>
+        </w:rPr>
+      </w:pPr>
+    </w:p>
+    <w:p>
+      <w:pPr>
+        <w:pStyle w:val="ListParagraph"/>
+        <w:numPr>
+          <w:ilvl w:val="0"/>
+          <w:numId w:val="1"/>
+        </w:numPr>
+        <w:rPr>
+          <w:color w:val="00B050"/>
+        </w:rPr>
+      </w:pPr>
+      <w:r>
+        <w:rPr>
+          <w:color w:val="00B050"/>
+        </w:rPr>
+        <w:t xml:space="preserve">Call </w:t>
+      </w:r>
+      <w:proofErr w:type="spellStart"/>
+      <w:r>
+        <w:rPr>
+          <w:color w:val="00B050"/>
+        </w:rPr>
+        <w:t>firstCarriage</w:t>
+      </w:r>
+      <w:proofErr w:type="spellEnd"/>
+      <w:r>
+        <w:rPr>
+          <w:color w:val="00B050"/>
+        </w:rPr>
+        <w:t xml:space="preserve"> before adding and carriages – should return null</w:t>
+      </w:r>
+    </w:p>
+    <w:p>
+      <w:pPr>
+        <w:pStyle w:val="ListParagraph"/>
+      </w:pPr>
+    </w:p>
+    <w:p>
+      <w:pPr>
+        <w:pStyle w:val="ListParagraph"/>
+        <w:numPr>
+          <w:ilvl w:val="0"/>
+          <w:numId w:val="1"/>
+        </w:numPr>
+        <w:rPr>
+          <w:color w:val="E36C0A" w:themeColor="accent6" w:themeShade="BF"/>
+        </w:rPr>
+      </w:pPr>
+      <w:r>
+        <w:rPr>
+          <w:color w:val="E36C0A" w:themeColor="accent6" w:themeShade="BF"/>
+        </w:rPr>
+        <w:t xml:space="preserve">Add Locomotive, </w:t>
+      </w:r>
+      <w:proofErr w:type="spellStart"/>
+      <w:r>
+        <w:rPr>
+          <w:color w:val="E36C0A" w:themeColor="accent6" w:themeShade="BF"/>
+        </w:rPr>
+        <w:t>PassengerCar</w:t>
+      </w:r>
+      <w:proofErr w:type="spellEnd"/>
+      <w:r>
+        <w:rPr>
+          <w:color w:val="E36C0A" w:themeColor="accent6" w:themeShade="BF"/>
+        </w:rPr>
+        <w:t xml:space="preserve"> and </w:t>
+      </w:r>
+      <w:proofErr w:type="spellStart"/>
+      <w:r>
+        <w:rPr>
+          <w:color w:val="E36C0A" w:themeColor="accent6" w:themeShade="BF"/>
+        </w:rPr>
+        <w:t>FreightCar</w:t>
+      </w:r>
+      <w:proofErr w:type="spellEnd"/>
+      <w:r>
+        <w:rPr>
+          <w:color w:val="E36C0A" w:themeColor="accent6" w:themeShade="BF"/>
+        </w:rPr>
+        <w:t xml:space="preserve">, then call </w:t>
+      </w:r>
+      <w:proofErr w:type="spellStart"/>
+      <w:proofErr w:type="gramStart"/>
+      <w:r>
+        <w:rPr>
+          <w:color w:val="E36C0A" w:themeColor="accent6" w:themeShade="BF"/>
+        </w:rPr>
+        <w:t>firstCarriage</w:t>
+      </w:r>
+      <w:proofErr w:type="spellEnd"/>
+      <w:r>
+        <w:rPr>
+          <w:color w:val="E36C0A" w:themeColor="accent6" w:themeShade="BF"/>
+        </w:rPr>
+        <w:t>(</w:t>
+      </w:r>
+      <w:proofErr w:type="gramEnd"/>
+      <w:r>
+        <w:rPr>
+          <w:color w:val="E36C0A" w:themeColor="accent6" w:themeShade="BF"/>
+        </w:rPr>
+        <w:t xml:space="preserve">) then </w:t>
+      </w:r>
+      <w:proofErr w:type="spellStart"/>
+      <w:r>
+        <w:rPr>
+          <w:color w:val="E36C0A" w:themeColor="accent6" w:themeShade="BF"/>
+        </w:rPr>
+        <w:t>nextCarriage</w:t>
+      </w:r>
+      <w:proofErr w:type="spellEnd"/>
+      <w:r>
+        <w:rPr>
+          <w:color w:val="E36C0A" w:themeColor="accent6" w:themeShade="BF"/>
+        </w:rPr>
+        <w:t xml:space="preserve">() -  should return the </w:t>
+      </w:r>
+      <w:proofErr w:type="spellStart"/>
+      <w:r>
+        <w:rPr>
+          <w:color w:val="E36C0A" w:themeColor="accent6" w:themeShade="BF"/>
+        </w:rPr>
+        <w:t>PassengerCar</w:t>
+      </w:r>
+      <w:proofErr w:type="spellEnd"/>
+      <w:r>
+        <w:rPr>
+          <w:color w:val="E36C0A" w:themeColor="accent6" w:themeShade="BF"/>
+        </w:rPr>
+        <w:t>.</w:t>
+      </w:r>
+    </w:p>
+    <w:p>
+      <w:pPr>
+        <w:pStyle w:val="ListParagraph"/>
+        <w:numPr>
+          <w:ilvl w:val="0"/>
+          <w:numId w:val="1"/>
+        </w:numPr>
+        <w:rPr>
+          <w:color w:val="00B050"/>
+        </w:rPr>
+      </w:pPr>
+      <w:r>
+        <w:rPr>
+          <w:color w:val="E36C0A" w:themeColor="accent6" w:themeShade="BF"/>
+        </w:rPr>
+        <w:t xml:space="preserve">Add Locomotive, </w:t>
+      </w:r>
+      <w:proofErr w:type="spellStart"/>
+      <w:r>
+        <w:rPr>
+          <w:color w:val="E36C0A" w:themeColor="accent6" w:themeShade="BF"/>
+        </w:rPr>
+        <w:t>PassengerCar</w:t>
+      </w:r>
+      <w:proofErr w:type="spellEnd"/>
+      <w:r>
+        <w:rPr>
+          <w:color w:val="E36C0A" w:themeColor="accent6" w:themeShade="BF"/>
+        </w:rPr>
+        <w:t xml:space="preserve"> and </w:t>
+      </w:r>
+      <w:proofErr w:type="spellStart"/>
+      <w:r>
+        <w:rPr>
+          <w:color w:val="E36C0A" w:themeColor="accent6" w:themeShade="BF"/>
+        </w:rPr>
+        <w:t>FreightCar</w:t>
+      </w:r>
+      <w:proofErr w:type="spellEnd"/>
+      <w:r>
+        <w:rPr>
+          <w:color w:val="E36C0A" w:themeColor="accent6" w:themeShade="BF"/>
+        </w:rPr>
+        <w:t xml:space="preserve">, then call </w:t>
+      </w:r>
+      <w:proofErr w:type="spellStart"/>
+      <w:proofErr w:type="gramStart"/>
+      <w:r>
+        <w:rPr>
+          <w:color w:val="E36C0A" w:themeColor="accent6" w:themeShade="BF"/>
+        </w:rPr>
+        <w:t>nextCarriage</w:t>
+      </w:r>
+      <w:proofErr w:type="spellEnd"/>
+      <w:r>
+        <w:rPr>
+          <w:color w:val="E36C0A" w:themeColor="accent6" w:themeShade="BF"/>
+        </w:rPr>
+        <w:t>(</w:t>
+      </w:r>
+      <w:proofErr w:type="gramEnd"/>
+      <w:r>
+        <w:rPr>
+          <w:color w:val="E36C0A" w:themeColor="accent6" w:themeShade="BF"/>
+        </w:rPr>
+        <w:t xml:space="preserve">) without calling </w:t>
+      </w:r>
+      <w:proofErr w:type="spellStart"/>
+      <w:r>
+        <w:rPr>
+          <w:color w:val="E36C0A" w:themeColor="accent6" w:themeShade="BF"/>
+        </w:rPr>
+        <w:t>firstCarriage</w:t>
+      </w:r>
+      <w:proofErr w:type="spellEnd"/>
+      <w:r>
+        <w:rPr>
+          <w:color w:val="E36C0A" w:themeColor="accent6" w:themeShade="BF"/>
+        </w:rPr>
+        <w:t xml:space="preserve">() or </w:t>
+      </w:r>
+      <w:proofErr w:type="spellStart"/>
+      <w:r>
+        <w:rPr>
+          <w:color w:val="E36C0A" w:themeColor="accent6" w:themeShade="BF"/>
+        </w:rPr>
+        <w:t>nextCarriage</w:t>
+      </w:r>
+      <w:proofErr w:type="spellEnd"/>
+      <w:r>
+        <w:rPr>
+          <w:color w:val="E36C0A" w:themeColor="accent6" w:themeShade="BF"/>
+        </w:rPr>
+        <w:t xml:space="preserve">() before – should return Locomotive == </w:t>
+      </w:r>
+      <w:proofErr w:type="spellStart"/>
+      <w:r>
+        <w:rPr>
+          <w:color w:val="E36C0A" w:themeColor="accent6" w:themeShade="BF"/>
+        </w:rPr>
+        <w:t>firstCarriage</w:t>
+      </w:r>
+      <w:proofErr w:type="spellEnd"/>
+      <w:r>
+        <w:rPr>
+          <w:color w:val="E36C0A" w:themeColor="accent6" w:themeShade="BF"/>
+        </w:rPr>
+        <w:t>().</w:t>
+      </w:r>
+    </w:p>
+    <w:p>
+      <w:pPr>
+        <w:pStyle w:val="ListParagraph"/>
+        <w:numPr>
+          <w:ilvl w:val="0"/>
+          <w:numId w:val="1"/>
+        </w:numPr>
+        <w:rPr>
+          <w:color w:val="00B050"/>
+        </w:rPr>
+      </w:pPr>
+      <w:r>
+        <w:rPr>
+          <w:color w:val="00B050"/>
+        </w:rPr>
+        <w:t>C</w:t>
+      </w:r>
+      <w:r>
+        <w:rPr>
+          <w:color w:val="00B050"/>
+        </w:rPr>
+        <w:t xml:space="preserve">all </w:t>
+      </w:r>
+      <w:proofErr w:type="spellStart"/>
+      <w:proofErr w:type="gramStart"/>
+      <w:r>
+        <w:rPr>
+          <w:color w:val="00B050"/>
+        </w:rPr>
+        <w:t>nextCarriage</w:t>
+      </w:r>
+      <w:proofErr w:type="spellEnd"/>
+      <w:r>
+        <w:rPr>
+          <w:color w:val="00B050"/>
+        </w:rPr>
+        <w:t>(</w:t>
+      </w:r>
+      <w:proofErr w:type="gramEnd"/>
+      <w:r>
+        <w:rPr>
+          <w:color w:val="00B050"/>
+        </w:rPr>
+        <w:t xml:space="preserve">) without adding any carriages or calling </w:t>
+      </w:r>
+      <w:proofErr w:type="spellStart"/>
+      <w:r>
+        <w:rPr>
+          <w:color w:val="00B050"/>
+        </w:rPr>
+        <w:t>firstCarriage</w:t>
+      </w:r>
+      <w:proofErr w:type="spellEnd"/>
+      <w:r>
+        <w:rPr>
+          <w:color w:val="00B050"/>
+        </w:rPr>
+        <w:t xml:space="preserve">() or </w:t>
+      </w:r>
+      <w:proofErr w:type="spellStart"/>
+      <w:r>
+        <w:rPr>
+          <w:color w:val="00B050"/>
+        </w:rPr>
+        <w:t>nextCarriage</w:t>
+      </w:r>
+      <w:proofErr w:type="spellEnd"/>
+      <w:r>
+        <w:rPr>
+          <w:color w:val="00B050"/>
+        </w:rPr>
+        <w:t>() before – should return null.</w:t>
+      </w:r>
+    </w:p>
+    <w:p>
+      <w:pPr>
+        <w:pStyle w:val="ListParagraph"/>
+      </w:pPr>
+    </w:p>
+    <w:p>
+      <w:pPr>
+        <w:pStyle w:val="ListParagraph"/>
+        <w:numPr>
+          <w:ilvl w:val="0"/>
+          <w:numId w:val="1"/>
+        </w:numPr>
+        <w:rPr>
+          <w:color w:val="00B050"/>
+        </w:rPr>
+      </w:pPr>
+      <w:r>
+        <w:rPr>
+          <w:color w:val="00B050"/>
+        </w:rPr>
+        <w:t xml:space="preserve">Add Locomotive, </w:t>
+      </w:r>
+      <w:proofErr w:type="spellStart"/>
+      <w:r>
+        <w:rPr>
+          <w:color w:val="00B050"/>
+        </w:rPr>
+        <w:t>PassengerCar</w:t>
+      </w:r>
+      <w:proofErr w:type="spellEnd"/>
+      <w:r>
+        <w:rPr>
+          <w:color w:val="00B050"/>
+        </w:rPr>
+        <w:t xml:space="preserve"> and call </w:t>
+      </w:r>
+      <w:proofErr w:type="spellStart"/>
+      <w:proofErr w:type="gramStart"/>
+      <w:r>
+        <w:rPr>
+          <w:color w:val="00B050"/>
+        </w:rPr>
+        <w:t>numberOnBoard</w:t>
+      </w:r>
+      <w:proofErr w:type="spellEnd"/>
+      <w:r>
+        <w:rPr>
+          <w:color w:val="00B050"/>
+        </w:rPr>
+        <w:t>(</w:t>
+      </w:r>
+      <w:proofErr w:type="gramEnd"/>
+      <w:r>
+        <w:rPr>
+          <w:color w:val="00B050"/>
+        </w:rPr>
+        <w:t>) before adding any passengers to any carriage on the train – should return 0.</w:t>
+      </w:r>
+      <w:r>
+        <w:rPr>
+          <w:color w:val="00B050"/>
+        </w:rPr>
+        <w:t xml:space="preserve"> </w:t>
+      </w:r>
+    </w:p>
+    <w:p>
+      <w:pPr>
+        <w:pStyle w:val="ListParagraph"/>
+        <w:numPr>
+          <w:ilvl w:val="0"/>
+          <w:numId w:val="1"/>
+        </w:numPr>
+        <w:rPr>
+          <w:color w:val="E36C0A" w:themeColor="accent6" w:themeShade="BF"/>
+        </w:rPr>
+      </w:pPr>
+      <w:r>
+        <w:rPr>
+          <w:color w:val="E36C0A" w:themeColor="accent6" w:themeShade="BF"/>
+        </w:rPr>
+        <w:t xml:space="preserve">Add Locomotive, </w:t>
+      </w:r>
+      <w:proofErr w:type="spellStart"/>
+      <w:r>
+        <w:rPr>
+          <w:color w:val="E36C0A" w:themeColor="accent6" w:themeShade="BF"/>
+        </w:rPr>
+        <w:t>PassengerCar</w:t>
+      </w:r>
+      <w:proofErr w:type="spellEnd"/>
+      <w:r>
+        <w:rPr>
+          <w:color w:val="E36C0A" w:themeColor="accent6" w:themeShade="BF"/>
+        </w:rPr>
+        <w:t xml:space="preserve">, board 10 people on and call </w:t>
+      </w:r>
+      <w:proofErr w:type="spellStart"/>
+      <w:proofErr w:type="gramStart"/>
+      <w:r>
+        <w:rPr>
+          <w:color w:val="E36C0A" w:themeColor="accent6" w:themeShade="BF"/>
+        </w:rPr>
+        <w:t>numberOnBoard</w:t>
+      </w:r>
+      <w:proofErr w:type="spellEnd"/>
+      <w:r>
+        <w:rPr>
+          <w:color w:val="E36C0A" w:themeColor="accent6" w:themeShade="BF"/>
+        </w:rPr>
+        <w:t>(</w:t>
+      </w:r>
+      <w:proofErr w:type="gramEnd"/>
+      <w:r>
+        <w:rPr>
+          <w:color w:val="E36C0A" w:themeColor="accent6" w:themeShade="BF"/>
+        </w:rPr>
+        <w:t xml:space="preserve">) – should return 10. </w:t>
+      </w:r>
+    </w:p>
+    <w:p>
+      <w:pPr>
+        <w:pStyle w:val="ListParagraph"/>
+        <w:numPr>
+          <w:ilvl w:val="0"/>
+          <w:numId w:val="1"/>
+        </w:numPr>
+        <w:rPr>
+          <w:color w:val="E36C0A" w:themeColor="accent6" w:themeShade="BF"/>
+        </w:rPr>
+      </w:pPr>
+      <w:r>
+        <w:rPr>
+          <w:color w:val="E36C0A" w:themeColor="accent6" w:themeShade="BF"/>
+        </w:rPr>
+        <w:t xml:space="preserve">Add Locomotive, </w:t>
+      </w:r>
+      <w:proofErr w:type="spellStart"/>
+      <w:r>
+        <w:rPr>
+          <w:color w:val="E36C0A" w:themeColor="accent6" w:themeShade="BF"/>
+        </w:rPr>
+        <w:t>PassengerCar</w:t>
+      </w:r>
+      <w:proofErr w:type="spellEnd"/>
+      <w:r>
+        <w:rPr>
+          <w:color w:val="E36C0A" w:themeColor="accent6" w:themeShade="BF"/>
+        </w:rPr>
+        <w:t>, board 10 people on, then boar</w:t>
       </w:r>
       <w:bookmarkStart w:id="0" w:name="_GoBack"/>
       <w:bookmarkEnd w:id="0"/>
       <w:r>
         <w:rPr>
-          <w:color w:val="00B050"/>
-        </w:rPr>
-        <w:t>, P(15)</w:t>
-      </w:r>
-    </w:p>
-    <w:p>
-      <w:pPr>
-        <w:pStyle w:val="ListParagraph"/>
-        <w:numPr>
-          <w:ilvl w:val="0"/>
-          <w:numId w:val="1"/>
-        </w:numPr>
-        <w:rPr>
-          <w:color w:val="00B050"/>
-        </w:rPr>
-      </w:pPr>
-      <w:r>
-        <w:rPr>
-          <w:color w:val="00B050"/>
-        </w:rPr>
-        <w:t xml:space="preserve">Board 20 passengers to </w:t>
-      </w:r>
-      <w:proofErr w:type="spellStart"/>
-      <w:r>
-        <w:rPr>
-          <w:color w:val="00B050"/>
-        </w:rPr>
-        <w:t>DepartingTrain</w:t>
-      </w:r>
-      <w:proofErr w:type="spellEnd"/>
-      <w:r>
-        <w:rPr>
-          <w:color w:val="00B050"/>
-        </w:rPr>
-        <w:t xml:space="preserve"> of: L, P(20)</w:t>
-      </w:r>
-    </w:p>
-    <w:p>
-      <w:pPr>
-        <w:pStyle w:val="ListParagraph"/>
-        <w:numPr>
-          <w:ilvl w:val="0"/>
-          <w:numId w:val="1"/>
-        </w:numPr>
-        <w:rPr>
-          <w:color w:val="00B050"/>
-        </w:rPr>
-      </w:pPr>
-      <w:r>
-        <w:rPr>
-          <w:color w:val="00B050"/>
-        </w:rPr>
-        <w:t xml:space="preserve">Board 21 passengers to </w:t>
-      </w:r>
-      <w:proofErr w:type="spellStart"/>
-      <w:r>
-        <w:rPr>
-          <w:color w:val="00B050"/>
-        </w:rPr>
-        <w:t>DepartingTrain</w:t>
-      </w:r>
-      <w:proofErr w:type="spellEnd"/>
-      <w:r>
-        <w:rPr>
-          <w:color w:val="00B050"/>
-        </w:rPr>
-        <w:t xml:space="preserve"> of: L, </w:t>
-      </w:r>
+          <w:color w:val="E36C0A" w:themeColor="accent6" w:themeShade="BF"/>
+        </w:rPr>
+        <w:t xml:space="preserve">d another 10 people on and call </w:t>
+      </w:r>
+      <w:proofErr w:type="spellStart"/>
       <w:proofErr w:type="gramStart"/>
       <w:r>
         <w:rPr>
-          <w:color w:val="00B050"/>
-        </w:rPr>
-        <w:t>P(</w:t>
+          <w:color w:val="E36C0A" w:themeColor="accent6" w:themeShade="BF"/>
+        </w:rPr>
+        <w:t>numberOnBoard</w:t>
+      </w:r>
+      <w:proofErr w:type="spellEnd"/>
+      <w:r>
+        <w:rPr>
+          <w:color w:val="E36C0A" w:themeColor="accent6" w:themeShade="BF"/>
+        </w:rPr>
+        <w:t>(</w:t>
       </w:r>
       <w:proofErr w:type="gramEnd"/>
       <w:r>
         <w:rPr>
-          <w:color w:val="00B050"/>
-        </w:rPr>
-        <w:t>20)</w:t>
-      </w:r>
-      <w:r>
-        <w:rPr>
-          <w:color w:val="00B050"/>
-        </w:rPr>
-        <w:t xml:space="preserve"> 1 returned.</w:t>
-      </w:r>
-    </w:p>
-    <w:p>
-      <w:pPr>
-        <w:pStyle w:val="ListParagraph"/>
-        <w:numPr>
-          <w:ilvl w:val="0"/>
-          <w:numId w:val="1"/>
-        </w:numPr>
-        <w:rPr>
-          <w:color w:val="00B050"/>
-        </w:rPr>
-      </w:pPr>
-      <w:r>
-        <w:rPr>
-          <w:color w:val="00B050"/>
-        </w:rPr>
-        <w:t xml:space="preserve">Board -1 passengers to </w:t>
-      </w:r>
-      <w:proofErr w:type="spellStart"/>
-      <w:r>
-        <w:rPr>
-          <w:color w:val="00B050"/>
-        </w:rPr>
-        <w:t>DepartingTrain</w:t>
-      </w:r>
-      <w:proofErr w:type="spellEnd"/>
-      <w:r>
-        <w:rPr>
-          <w:color w:val="00B050"/>
-        </w:rPr>
-        <w:t xml:space="preserve"> of: L, P(20) – </w:t>
-      </w:r>
-      <w:r>
-        <w:rPr>
-          <w:b/>
-          <w:color w:val="00B050"/>
-        </w:rPr>
-        <w:t>expect exception</w:t>
-      </w:r>
+          <w:color w:val="E36C0A" w:themeColor="accent6" w:themeShade="BF"/>
+        </w:rPr>
+        <w:t>) – should return 20.</w:t>
+      </w:r>
+    </w:p>
+    <w:p>
+      <w:pPr>
+        <w:pStyle w:val="ListParagraph"/>
+        <w:rPr>
+          <w:color w:val="00B050"/>
+        </w:rPr>
+      </w:pPr>
+    </w:p>
+    <w:p>
+      <w:pPr>
+        <w:pStyle w:val="ListParagraph"/>
+        <w:numPr>
+          <w:ilvl w:val="0"/>
+          <w:numId w:val="1"/>
+        </w:numPr>
+        <w:rPr>
+          <w:color w:val="00B050"/>
+        </w:rPr>
+      </w:pPr>
+      <w:r>
+        <w:rPr>
+          <w:color w:val="00B050"/>
+        </w:rPr>
+        <w:t xml:space="preserve">Add Locomotive, </w:t>
+      </w:r>
+      <w:proofErr w:type="spellStart"/>
+      <w:r>
+        <w:rPr>
+          <w:color w:val="00B050"/>
+        </w:rPr>
+        <w:t>PassengerCar</w:t>
+      </w:r>
+      <w:proofErr w:type="spellEnd"/>
+      <w:r>
+        <w:rPr>
+          <w:color w:val="00B050"/>
+        </w:rPr>
+        <w:t xml:space="preserve"> with</w:t>
+      </w:r>
+      <w:r>
+        <w:rPr>
+          <w:color w:val="00B050"/>
+        </w:rPr>
+        <w:t xml:space="preserve"> 20 seats and call </w:t>
+      </w:r>
+      <w:proofErr w:type="spellStart"/>
+      <w:proofErr w:type="gramStart"/>
+      <w:r>
+        <w:rPr>
+          <w:color w:val="00B050"/>
+        </w:rPr>
+        <w:t>numberOfSeats</w:t>
+      </w:r>
+      <w:proofErr w:type="spellEnd"/>
+      <w:r>
+        <w:rPr>
+          <w:color w:val="00B050"/>
+        </w:rPr>
+        <w:t>(</w:t>
+      </w:r>
+      <w:proofErr w:type="gramEnd"/>
+      <w:r>
+        <w:rPr>
+          <w:color w:val="00B050"/>
+        </w:rPr>
+        <w:t xml:space="preserve">) – should return 20. </w:t>
+      </w:r>
+    </w:p>
+    <w:p>
+      <w:pPr>
+        <w:pStyle w:val="ListParagraph"/>
+        <w:numPr>
+          <w:ilvl w:val="0"/>
+          <w:numId w:val="1"/>
+        </w:numPr>
+        <w:rPr>
+          <w:color w:val="00B050"/>
+        </w:rPr>
+      </w:pPr>
+      <w:r>
+        <w:rPr>
+          <w:color w:val="00B050"/>
+        </w:rPr>
+        <w:t xml:space="preserve">Add Locomotive, </w:t>
+      </w:r>
+      <w:proofErr w:type="spellStart"/>
+      <w:r>
+        <w:rPr>
+          <w:color w:val="00B050"/>
+        </w:rPr>
+        <w:t>PassengerCar</w:t>
+      </w:r>
+      <w:proofErr w:type="spellEnd"/>
+      <w:r>
+        <w:rPr>
+          <w:color w:val="00B050"/>
+        </w:rPr>
+        <w:t xml:space="preserve"> with 0 seats and call </w:t>
+      </w:r>
+      <w:proofErr w:type="spellStart"/>
+      <w:r>
+        <w:rPr>
+          <w:color w:val="00B050"/>
+        </w:rPr>
+        <w:t>numberOfSeats</w:t>
+      </w:r>
+      <w:proofErr w:type="spellEnd"/>
       <w:r>
         <w:rPr>
           <w:color w:val="00B050"/>
         </w:rPr>
         <w:t xml:space="preserve"> </w:t>
       </w:r>
-    </w:p>
-    <w:p>
-      <w:pPr>
-        <w:pStyle w:val="ListParagraph"/>
-        <w:numPr>
-          <w:ilvl w:val="0"/>
-          <w:numId w:val="1"/>
-        </w:numPr>
-        <w:rPr>
-          <w:color w:val="E36C0A" w:themeColor="accent6" w:themeShade="BF"/>
-        </w:rPr>
-      </w:pPr>
-      <w:r>
-        <w:rPr>
-          <w:color w:val="E36C0A" w:themeColor="accent6" w:themeShade="BF"/>
-        </w:rPr>
-        <w:t xml:space="preserve">Board null passengers to </w:t>
-      </w:r>
-      <w:proofErr w:type="spellStart"/>
-      <w:r>
-        <w:rPr>
-          <w:color w:val="E36C0A" w:themeColor="accent6" w:themeShade="BF"/>
-        </w:rPr>
-        <w:t>DepartingTrain</w:t>
-      </w:r>
-      <w:proofErr w:type="spellEnd"/>
-      <w:r>
-        <w:rPr>
-          <w:color w:val="E36C0A" w:themeColor="accent6" w:themeShade="BF"/>
-        </w:rPr>
-        <w:t xml:space="preserve"> of: L, </w:t>
-      </w:r>
-      <w:proofErr w:type="gramStart"/>
-      <w:r>
-        <w:rPr>
-          <w:color w:val="E36C0A" w:themeColor="accent6" w:themeShade="BF"/>
-        </w:rPr>
-        <w:t>P(</w:t>
-      </w:r>
-      <w:proofErr w:type="gramEnd"/>
-      <w:r>
-        <w:rPr>
-          <w:color w:val="E36C0A" w:themeColor="accent6" w:themeShade="BF"/>
-        </w:rPr>
-        <w:t xml:space="preserve">20) – </w:t>
-      </w:r>
-      <w:r>
-        <w:rPr>
-          <w:b/>
-          <w:color w:val="E36C0A" w:themeColor="accent6" w:themeShade="BF"/>
-        </w:rPr>
-        <w:t>expect exception</w:t>
-      </w:r>
-      <w:r>
-        <w:rPr>
-          <w:b/>
-          <w:color w:val="E36C0A" w:themeColor="accent6" w:themeShade="BF"/>
-        </w:rPr>
-        <w:t xml:space="preserve"> NOT SURE IF NEED TO CHECK FOR NULL?</w:t>
-      </w:r>
-    </w:p>
-    <w:p>
-      <w:pPr>
-        <w:pStyle w:val="ListParagraph"/>
-      </w:pPr>
-    </w:p>
-    <w:p>
-      <w:pPr>
-        <w:pStyle w:val="ListParagraph"/>
-        <w:numPr>
-          <w:ilvl w:val="0"/>
-          <w:numId w:val="1"/>
-        </w:numPr>
-      </w:pPr>
-      <w:r>
-        <w:t xml:space="preserve">Add Locomotive, then call </w:t>
-      </w:r>
-      <w:proofErr w:type="spellStart"/>
-      <w:r>
-        <w:t>firstCarriage</w:t>
-      </w:r>
-      <w:proofErr w:type="spellEnd"/>
-      <w:r>
+      <w:r>
+        <w:rPr>
+          <w:color w:val="00B050"/>
+        </w:rPr>
+        <w:t>() – should return 0.</w:t>
+      </w:r>
+    </w:p>
+    <w:p>
+      <w:pPr>
+        <w:pStyle w:val="ListParagraph"/>
+        <w:numPr>
+          <w:ilvl w:val="0"/>
+          <w:numId w:val="1"/>
+        </w:numPr>
+        <w:rPr>
+          <w:color w:val="00B050"/>
+        </w:rPr>
+      </w:pPr>
+      <w:r>
+        <w:rPr>
+          <w:color w:val="00B050"/>
+        </w:rPr>
+        <w:t xml:space="preserve">Add Locomotive, </w:t>
+      </w:r>
+      <w:proofErr w:type="spellStart"/>
+      <w:r>
+        <w:rPr>
+          <w:color w:val="00B050"/>
+        </w:rPr>
+        <w:t>FreightCar</w:t>
+      </w:r>
+      <w:proofErr w:type="spellEnd"/>
+      <w:r>
+        <w:rPr>
+          <w:color w:val="00B050"/>
+        </w:rPr>
+        <w:t xml:space="preserve"> and call </w:t>
+      </w:r>
+      <w:proofErr w:type="spellStart"/>
+      <w:r>
+        <w:rPr>
+          <w:color w:val="00B050"/>
+        </w:rPr>
+        <w:t>numberOfSeats</w:t>
+      </w:r>
+      <w:proofErr w:type="spellEnd"/>
+      <w:r>
+        <w:rPr>
+          <w:color w:val="00B050"/>
+        </w:rPr>
         <w:t xml:space="preserve"> </w:t>
       </w:r>
       <w:r>
-        <w:t xml:space="preserve">- </w:t>
-      </w:r>
-      <w:r>
-        <w:t>should return L</w:t>
-      </w:r>
-      <w:r>
-        <w:t>ocomotive.</w:t>
-      </w:r>
-    </w:p>
-    <w:p>
-      <w:pPr>
-        <w:pStyle w:val="ListParagraph"/>
-        <w:numPr>
-          <w:ilvl w:val="0"/>
-          <w:numId w:val="1"/>
-        </w:numPr>
-      </w:pPr>
-      <w:r>
-        <w:t xml:space="preserve">Call </w:t>
-      </w:r>
-      <w:proofErr w:type="spellStart"/>
-      <w:r>
-        <w:t>firstCarriage</w:t>
-      </w:r>
-      <w:proofErr w:type="spellEnd"/>
-      <w:r>
-        <w:t xml:space="preserve"> before adding and carriages </w:t>
-      </w:r>
-      <w:r>
-        <w:t>– should return null</w:t>
-      </w:r>
-    </w:p>
-    <w:p>
-      <w:pPr>
-        <w:pStyle w:val="ListParagraph"/>
-      </w:pPr>
-    </w:p>
-    <w:p>
-      <w:pPr>
-        <w:pStyle w:val="ListParagraph"/>
-        <w:numPr>
-          <w:ilvl w:val="0"/>
-          <w:numId w:val="1"/>
-        </w:numPr>
-      </w:pPr>
-      <w:r>
-        <w:t xml:space="preserve">Add Locomotive, </w:t>
-      </w:r>
-      <w:proofErr w:type="spellStart"/>
-      <w:r>
-        <w:t>PassengerCar</w:t>
-      </w:r>
-      <w:proofErr w:type="spellEnd"/>
-      <w:r>
-        <w:t xml:space="preserve"> and </w:t>
-      </w:r>
-      <w:proofErr w:type="spellStart"/>
-      <w:r>
-        <w:t>FreightCar</w:t>
-      </w:r>
-      <w:proofErr w:type="spellEnd"/>
-      <w:r>
-        <w:t xml:space="preserve">, then call </w:t>
-      </w:r>
-      <w:proofErr w:type="spellStart"/>
-      <w:proofErr w:type="gramStart"/>
-      <w:r>
-        <w:t>firstCarriage</w:t>
-      </w:r>
-      <w:proofErr w:type="spellEnd"/>
-      <w:r>
-        <w:t>(</w:t>
-      </w:r>
-      <w:proofErr w:type="gramEnd"/>
-      <w:r>
-        <w:t xml:space="preserve">) then </w:t>
-      </w:r>
-      <w:proofErr w:type="spellStart"/>
-      <w:r>
-        <w:t>nextCarriage</w:t>
-      </w:r>
-      <w:proofErr w:type="spellEnd"/>
-      <w:r>
-        <w:t xml:space="preserve">() -  should return the </w:t>
-      </w:r>
-      <w:proofErr w:type="spellStart"/>
-      <w:r>
-        <w:t>PassengerCar</w:t>
-      </w:r>
-      <w:proofErr w:type="spellEnd"/>
-      <w:r>
-        <w:t>.</w:t>
-      </w:r>
-    </w:p>
-    <w:p>
-      <w:pPr>
-        <w:pStyle w:val="ListParagraph"/>
-        <w:numPr>
-          <w:ilvl w:val="0"/>
-          <w:numId w:val="1"/>
-        </w:numPr>
-      </w:pPr>
-      <w:r>
-        <w:t xml:space="preserve">Add Locomotive, </w:t>
-      </w:r>
-      <w:proofErr w:type="spellStart"/>
-      <w:r>
-        <w:t>PassengerCar</w:t>
-      </w:r>
-      <w:proofErr w:type="spellEnd"/>
-      <w:r>
-        <w:t xml:space="preserve"> and </w:t>
-      </w:r>
-      <w:proofErr w:type="spellStart"/>
-      <w:r>
-        <w:t>FreightCar</w:t>
-      </w:r>
-      <w:proofErr w:type="spellEnd"/>
-      <w:r>
-        <w:t xml:space="preserve">, then call </w:t>
-      </w:r>
-      <w:proofErr w:type="spellStart"/>
-      <w:proofErr w:type="gramStart"/>
-      <w:r>
-        <w:t>nextCarriage</w:t>
-      </w:r>
-      <w:proofErr w:type="spellEnd"/>
-      <w:r>
-        <w:t>(</w:t>
-      </w:r>
-      <w:proofErr w:type="gramEnd"/>
-      <w:r>
-        <w:t xml:space="preserve">) without calling </w:t>
-      </w:r>
-      <w:proofErr w:type="spellStart"/>
-      <w:r>
-        <w:t>firstCarriage</w:t>
-      </w:r>
-      <w:proofErr w:type="spellEnd"/>
-      <w:r>
-        <w:t xml:space="preserve">() or </w:t>
-      </w:r>
-      <w:proofErr w:type="spellStart"/>
-      <w:r>
-        <w:t>nextCarriage</w:t>
-      </w:r>
-      <w:proofErr w:type="spellEnd"/>
-      <w:r>
-        <w:t xml:space="preserve">() before – should return Locomotive == </w:t>
-      </w:r>
-      <w:proofErr w:type="spellStart"/>
-      <w:r>
-        <w:t>firstCarriage</w:t>
-      </w:r>
-      <w:proofErr w:type="spellEnd"/>
-      <w:r>
-        <w:t>().</w:t>
-      </w:r>
-    </w:p>
-    <w:p>
-      <w:pPr>
-        <w:pStyle w:val="ListParagraph"/>
-        <w:numPr>
-          <w:ilvl w:val="0"/>
-          <w:numId w:val="1"/>
-        </w:numPr>
-      </w:pPr>
-      <w:r>
-        <w:t>C</w:t>
-      </w:r>
-      <w:r>
-        <w:t xml:space="preserve">all </w:t>
-      </w:r>
-      <w:proofErr w:type="spellStart"/>
-      <w:proofErr w:type="gramStart"/>
-      <w:r>
-        <w:t>nextCarriage</w:t>
-      </w:r>
-      <w:proofErr w:type="spellEnd"/>
-      <w:r>
-        <w:t>(</w:t>
-      </w:r>
-      <w:proofErr w:type="gramEnd"/>
-      <w:r>
-        <w:t xml:space="preserve">) without adding any carriages or calling </w:t>
-      </w:r>
-      <w:proofErr w:type="spellStart"/>
-      <w:r>
-        <w:t>firstCarriage</w:t>
-      </w:r>
-      <w:proofErr w:type="spellEnd"/>
-      <w:r>
-        <w:t xml:space="preserve">() or </w:t>
-      </w:r>
-      <w:proofErr w:type="spellStart"/>
-      <w:r>
-        <w:t>nextCarriage</w:t>
-      </w:r>
-      <w:proofErr w:type="spellEnd"/>
-      <w:r>
-        <w:t>() before – should return null.</w:t>
-      </w:r>
-    </w:p>
-    <w:p>
-      <w:pPr>
-        <w:pStyle w:val="ListParagraph"/>
-      </w:pPr>
-    </w:p>
-    <w:p>
-      <w:pPr>
-        <w:pStyle w:val="ListParagraph"/>
-        <w:numPr>
-          <w:ilvl w:val="0"/>
-          <w:numId w:val="1"/>
-        </w:numPr>
-      </w:pPr>
-      <w:r>
-        <w:t xml:space="preserve">Add Locomotive, </w:t>
-      </w:r>
-      <w:proofErr w:type="spellStart"/>
-      <w:r>
-        <w:t>PassengerCar</w:t>
-      </w:r>
-      <w:proofErr w:type="spellEnd"/>
-      <w:r>
-        <w:t xml:space="preserve"> and call </w:t>
-      </w:r>
-      <w:proofErr w:type="spellStart"/>
-      <w:proofErr w:type="gramStart"/>
-      <w:r>
-        <w:t>numberOnBoard</w:t>
-      </w:r>
-      <w:proofErr w:type="spellEnd"/>
-      <w:r>
-        <w:t>(</w:t>
-      </w:r>
-      <w:proofErr w:type="gramEnd"/>
-      <w:r>
-        <w:t>) before adding any passengers to any carriage on the train – should return 0.</w:t>
-      </w:r>
-      <w:r>
-        <w:t xml:space="preserve"> </w:t>
-      </w:r>
-    </w:p>
-    <w:p>
-      <w:pPr>
-        <w:pStyle w:val="ListParagraph"/>
-        <w:numPr>
-          <w:ilvl w:val="0"/>
-          <w:numId w:val="1"/>
-        </w:numPr>
-      </w:pPr>
-      <w:r>
-        <w:t xml:space="preserve">Add Locomotive, </w:t>
-      </w:r>
-      <w:proofErr w:type="spellStart"/>
-      <w:r>
-        <w:t>PassengerCar</w:t>
-      </w:r>
-      <w:proofErr w:type="spellEnd"/>
-      <w:r>
-        <w:t xml:space="preserve">, board 10 people on and call </w:t>
-      </w:r>
-      <w:proofErr w:type="spellStart"/>
-      <w:proofErr w:type="gramStart"/>
-      <w:r>
-        <w:t>numberOnBoard</w:t>
-      </w:r>
-      <w:proofErr w:type="spellEnd"/>
-      <w:r>
-        <w:t>(</w:t>
-      </w:r>
-      <w:proofErr w:type="gramEnd"/>
-      <w:r>
-        <w:t>) – should return 10.</w:t>
-      </w:r>
-      <w:r>
-        <w:t xml:space="preserve"> </w:t>
-      </w:r>
-    </w:p>
-    <w:p>
-      <w:pPr>
-        <w:pStyle w:val="ListParagraph"/>
-        <w:numPr>
-          <w:ilvl w:val="0"/>
-          <w:numId w:val="1"/>
-        </w:numPr>
-      </w:pPr>
-      <w:r>
-        <w:t xml:space="preserve">Add Locomotive, </w:t>
-      </w:r>
-      <w:proofErr w:type="spellStart"/>
-      <w:r>
-        <w:t>PassengerCar</w:t>
-      </w:r>
-      <w:proofErr w:type="spellEnd"/>
-      <w:r>
-        <w:t xml:space="preserve">, board 10 people on, then board another 10 people on and call </w:t>
-      </w:r>
-      <w:proofErr w:type="spellStart"/>
-      <w:proofErr w:type="gramStart"/>
-      <w:r>
-        <w:t>numberOnBoard</w:t>
-      </w:r>
-      <w:proofErr w:type="spellEnd"/>
-      <w:r>
-        <w:t>(</w:t>
-      </w:r>
-      <w:proofErr w:type="gramEnd"/>
-      <w:r>
-        <w:t>) – should return 20.</w:t>
-      </w:r>
-    </w:p>
-    <w:p>
-      <w:pPr>
-        <w:pStyle w:val="ListParagraph"/>
-      </w:pPr>
-    </w:p>
-    <w:p>
-      <w:pPr>
-        <w:pStyle w:val="ListParagraph"/>
-        <w:numPr>
-          <w:ilvl w:val="0"/>
-          <w:numId w:val="1"/>
-        </w:numPr>
-      </w:pPr>
-      <w:r>
-        <w:lastRenderedPageBreak/>
-        <w:t xml:space="preserve">Add Locomotive, </w:t>
-      </w:r>
-      <w:proofErr w:type="spellStart"/>
-      <w:r>
-        <w:t>PassengerCar</w:t>
-      </w:r>
-      <w:proofErr w:type="spellEnd"/>
-      <w:r>
-        <w:t xml:space="preserve"> with 20 seats and call </w:t>
-      </w:r>
-      <w:proofErr w:type="spellStart"/>
-      <w:proofErr w:type="gramStart"/>
-      <w:r>
-        <w:t>numberOnBoard</w:t>
-      </w:r>
-      <w:proofErr w:type="spellEnd"/>
-      <w:r>
-        <w:t>(</w:t>
-      </w:r>
-      <w:proofErr w:type="gramEnd"/>
-      <w:r>
-        <w:t>) – should return 20.</w:t>
-      </w:r>
-      <w:r>
-        <w:t xml:space="preserve"> </w:t>
-      </w:r>
-    </w:p>
-    <w:p>
-      <w:pPr>
-        <w:pStyle w:val="ListParagraph"/>
-        <w:numPr>
-          <w:ilvl w:val="0"/>
-          <w:numId w:val="1"/>
-        </w:numPr>
-      </w:pPr>
-      <w:r>
-        <w:t xml:space="preserve">Add Locomotive, </w:t>
-      </w:r>
-      <w:proofErr w:type="spellStart"/>
-      <w:r>
-        <w:t>PassengerCar</w:t>
-      </w:r>
-      <w:proofErr w:type="spellEnd"/>
-      <w:r>
-        <w:t xml:space="preserve"> with 0 seats and call </w:t>
-      </w:r>
-      <w:proofErr w:type="spellStart"/>
-      <w:proofErr w:type="gramStart"/>
-      <w:r>
-        <w:t>numberOnBoard</w:t>
-      </w:r>
-      <w:proofErr w:type="spellEnd"/>
-      <w:r>
-        <w:t>(</w:t>
-      </w:r>
-      <w:proofErr w:type="gramEnd"/>
-      <w:r>
-        <w:t>) – should return 0.</w:t>
-      </w:r>
-    </w:p>
-    <w:p>
-      <w:pPr>
-        <w:pStyle w:val="ListParagraph"/>
-        <w:numPr>
-          <w:ilvl w:val="0"/>
-          <w:numId w:val="1"/>
-        </w:numPr>
-      </w:pPr>
-      <w:r>
-        <w:t xml:space="preserve">Add Locomotive, </w:t>
-      </w:r>
-      <w:proofErr w:type="spellStart"/>
-      <w:r>
-        <w:t>FreightCar</w:t>
-      </w:r>
-      <w:proofErr w:type="spellEnd"/>
-      <w:r>
-        <w:t xml:space="preserve"> and call </w:t>
-      </w:r>
-      <w:proofErr w:type="spellStart"/>
-      <w:proofErr w:type="gramStart"/>
-      <w:r>
-        <w:t>numberOnBoard</w:t>
-      </w:r>
-      <w:proofErr w:type="spellEnd"/>
-      <w:r>
-        <w:t>(</w:t>
-      </w:r>
-      <w:proofErr w:type="gramEnd"/>
-      <w:r>
-        <w:t>) – should return 0.</w:t>
+        <w:rPr>
+          <w:color w:val="00B050"/>
+        </w:rPr>
+        <w:t>() – should return 0.</w:t>
       </w:r>
     </w:p>
     <w:p>

</xml_diff>